<commit_message>
Updated Project Proposal. Avais - Please update as you feel fit. Do make sure to check your name and add your email ID to it
</commit_message>
<xml_diff>
--- a/ProjectProposal.docx
+++ b/ProjectProposal.docx
@@ -4,831 +4,410 @@
   <w:body>
     <w:p>
       <w:pPr>
-        <w:pStyle w:val="NoSpacing"/>
+        <w:spacing w:after="0" w:line="360" w:lineRule="auto"/>
+        <w:jc w:val="left"/>
+        <w:rPr>
+          <w:rFonts w:ascii="-webkit-standard" w:eastAsia="Times New Roman" w:hAnsi="-webkit-standard" w:cs="Times New Roman"/>
+          <w:color w:val="000000"/>
+          <w:sz w:val="24"/>
+          <w:szCs w:val="24"/>
+          <w:lang w:val="en-GB" w:eastAsia="en-US"/>
+        </w:rPr>
       </w:pPr>
       <w:r>
+        <w:rPr>
+          <w:rFonts w:ascii="Times New Roman" w:eastAsia="Times New Roman" w:hAnsi="Times New Roman" w:cs="Times New Roman"/>
+          <w:color w:val="000000"/>
+          <w:sz w:val="24"/>
+          <w:szCs w:val="24"/>
+          <w:lang w:val="en-GB" w:eastAsia="en-US"/>
+        </w:rPr>
         <w:t>Nafisa Ali Amir</w:t>
       </w:r>
       <w:r>
-        <w:tab/>
-      </w:r>
-      <w:r>
-        <w:tab/>
-      </w:r>
-      <w:r>
-        <w:tab/>
+        <w:rPr>
+          <w:rFonts w:ascii="Times New Roman" w:eastAsia="Times New Roman" w:hAnsi="Times New Roman" w:cs="Times New Roman"/>
+          <w:color w:val="000000"/>
+          <w:sz w:val="24"/>
+          <w:szCs w:val="24"/>
+          <w:lang w:val="en-GB" w:eastAsia="en-US"/>
+        </w:rPr>
+        <w:t xml:space="preserve"> (namir2@jhu.edu)</w:t>
       </w:r>
     </w:p>
     <w:p>
       <w:pPr>
-        <w:pStyle w:val="NoSpacing"/>
-      </w:pPr>
-      <w:r>
-        <w:t xml:space="preserve">David </w:t>
-      </w:r>
+        <w:spacing w:after="0" w:line="360" w:lineRule="auto"/>
+        <w:jc w:val="left"/>
+        <w:rPr>
+          <w:rFonts w:ascii="-webkit-standard" w:eastAsia="Times New Roman" w:hAnsi="-webkit-standard" w:cs="Times New Roman"/>
+          <w:color w:val="000000"/>
+          <w:sz w:val="24"/>
+          <w:szCs w:val="24"/>
+          <w:lang w:val="en-GB" w:eastAsia="en-US"/>
+        </w:rPr>
+      </w:pPr>
       <w:proofErr w:type="spellStart"/>
       <w:r>
-        <w:t>Yarowsky</w:t>
+        <w:rPr>
+          <w:rFonts w:ascii="Times New Roman" w:eastAsia="Times New Roman" w:hAnsi="Times New Roman" w:cs="Times New Roman"/>
+          <w:color w:val="000000"/>
+          <w:sz w:val="24"/>
+          <w:szCs w:val="24"/>
+          <w:lang w:val="en-GB" w:eastAsia="en-US"/>
+        </w:rPr>
+        <w:t>Avais</w:t>
       </w:r>
       <w:proofErr w:type="spellEnd"/>
-    </w:p>
-    <w:sdt>
-      <w:sdtPr>
-        <w:id w:val="-2127379683"/>
-        <w:placeholder>
-          <w:docPart w:val="2D2E1A64F9BBA24F99562BFD1C82B941"/>
-        </w:placeholder>
-        <w:temporary/>
-        <w:showingPlcHdr/>
-        <w15:appearance w15:val="hidden"/>
-        <w:text/>
-      </w:sdtPr>
-      <w:sdtEndPr/>
-      <w:sdtContent>
-        <w:p>
-          <w:pPr>
-            <w:pStyle w:val="NoSpacing"/>
-          </w:pPr>
-          <w:r>
-            <w:t>[Course Number]</w:t>
-          </w:r>
-        </w:p>
-      </w:sdtContent>
-    </w:sdt>
-    <w:p>
-      <w:pPr>
-        <w:pStyle w:val="NoSpacing"/>
-      </w:pPr>
       <w:r>
-        <w:t>April 18, 2019</w:t>
+        <w:rPr>
+          <w:rFonts w:ascii="Times New Roman" w:eastAsia="Times New Roman" w:hAnsi="Times New Roman" w:cs="Times New Roman"/>
+          <w:color w:val="000000"/>
+          <w:sz w:val="24"/>
+          <w:szCs w:val="24"/>
+          <w:lang w:val="en-GB" w:eastAsia="en-US"/>
+        </w:rPr>
+        <w:t xml:space="preserve"> </w:t>
+      </w:r>
+      <w:proofErr w:type="gramStart"/>
+      <w:r>
+        <w:rPr>
+          <w:rFonts w:ascii="Times New Roman" w:eastAsia="Times New Roman" w:hAnsi="Times New Roman" w:cs="Times New Roman"/>
+          <w:color w:val="000000"/>
+          <w:sz w:val="24"/>
+          <w:szCs w:val="24"/>
+          <w:lang w:val="en-GB" w:eastAsia="en-US"/>
+        </w:rPr>
+        <w:t>P.</w:t>
+      </w:r>
+      <w:r>
+        <w:rPr>
+          <w:rFonts w:ascii="Times New Roman" w:eastAsia="Times New Roman" w:hAnsi="Times New Roman" w:cs="Times New Roman"/>
+          <w:color w:val="000000"/>
+          <w:sz w:val="24"/>
+          <w:szCs w:val="24"/>
+          <w:lang w:val="en-GB" w:eastAsia="en-US"/>
+        </w:rPr>
+        <w:t>(</w:t>
+      </w:r>
+      <w:proofErr w:type="gramEnd"/>
+      <w:r>
+        <w:rPr>
+          <w:rFonts w:ascii="Times New Roman" w:eastAsia="Times New Roman" w:hAnsi="Times New Roman" w:cs="Times New Roman"/>
+          <w:color w:val="000000"/>
+          <w:sz w:val="24"/>
+          <w:szCs w:val="24"/>
+          <w:lang w:val="en-GB" w:eastAsia="en-US"/>
+        </w:rPr>
+        <w:t>)</w:t>
       </w:r>
     </w:p>
     <w:p>
       <w:pPr>
-        <w:pStyle w:val="Title"/>
+        <w:spacing w:after="0" w:line="360" w:lineRule="auto"/>
+        <w:jc w:val="left"/>
+        <w:rPr>
+          <w:rFonts w:ascii="-webkit-standard" w:eastAsia="Times New Roman" w:hAnsi="-webkit-standard" w:cs="Times New Roman"/>
+          <w:color w:val="000000"/>
+          <w:sz w:val="24"/>
+          <w:szCs w:val="24"/>
+          <w:lang w:val="en-GB" w:eastAsia="en-US"/>
+        </w:rPr>
       </w:pPr>
       <w:r>
-        <w:t>Legal Information Retrieval</w:t>
-      </w:r>
-      <w:r>
-        <w:t xml:space="preserve">: </w:t>
-      </w:r>
-      <w:r>
-        <w:t>Precedence Retrieval using Catchphrase extraction</w:t>
+        <w:rPr>
+          <w:rFonts w:ascii="Times New Roman" w:eastAsia="Times New Roman" w:hAnsi="Times New Roman" w:cs="Times New Roman"/>
+          <w:color w:val="000000"/>
+          <w:sz w:val="24"/>
+          <w:szCs w:val="24"/>
+          <w:lang w:val="en-GB" w:eastAsia="en-US"/>
+        </w:rPr>
+        <w:t>19 April 2019</w:t>
       </w:r>
     </w:p>
     <w:p>
       <w:pPr>
-        <w:ind w:firstLine="0"/>
+        <w:spacing w:before="600" w:line="480" w:lineRule="auto"/>
+        <w:jc w:val="center"/>
+        <w:rPr>
+          <w:rFonts w:ascii="-webkit-standard" w:eastAsia="Times New Roman" w:hAnsi="-webkit-standard" w:cs="Times New Roman"/>
+          <w:color w:val="000000"/>
+          <w:sz w:val="24"/>
+          <w:szCs w:val="24"/>
+          <w:lang w:val="en-GB" w:eastAsia="en-US"/>
+        </w:rPr>
       </w:pPr>
       <w:r>
-        <w:t>Introduction:</w:t>
+        <w:rPr>
+          <w:rFonts w:ascii="Times New Roman" w:eastAsia="Times New Roman" w:hAnsi="Times New Roman" w:cs="Times New Roman"/>
+          <w:b/>
+          <w:bCs/>
+          <w:color w:val="000000"/>
+          <w:sz w:val="36"/>
+          <w:szCs w:val="36"/>
+          <w:lang w:val="en-GB" w:eastAsia="en-US"/>
+        </w:rPr>
+        <w:t>Legal Information Retrieval: Precedence Retrieval using Catchphrase extraction</w:t>
       </w:r>
     </w:p>
     <w:p>
+      <w:pPr>
+        <w:spacing w:after="0" w:line="360" w:lineRule="auto"/>
+        <w:ind w:firstLine="720"/>
+        <w:rPr>
+          <w:rFonts w:ascii="Times New Roman" w:eastAsia="Times New Roman" w:hAnsi="Times New Roman" w:cs="Times New Roman"/>
+          <w:color w:val="000000"/>
+          <w:sz w:val="24"/>
+          <w:szCs w:val="24"/>
+          <w:lang w:val="en-GB" w:eastAsia="en-US"/>
+        </w:rPr>
+      </w:pPr>
       <w:r>
-        <w:t xml:space="preserve">      - Legal domain - lot of text and less worked</w:t>
+        <w:rPr>
+          <w:rFonts w:ascii="Times New Roman" w:eastAsia="Times New Roman" w:hAnsi="Times New Roman" w:cs="Times New Roman"/>
+          <w:color w:val="000000"/>
+          <w:sz w:val="24"/>
+          <w:szCs w:val="24"/>
+          <w:lang w:val="en-GB" w:eastAsia="en-US"/>
+        </w:rPr>
+        <w:t xml:space="preserve">Legal profession involves dealing with large amount of text. With the evolution in natural language processing, the amount of digitized textual data is increasing as well. This provides an opportunity to use the tools of machine learning and </w:t>
+      </w:r>
+      <w:r>
+        <w:rPr>
+          <w:rFonts w:ascii="Times New Roman" w:eastAsia="Times New Roman" w:hAnsi="Times New Roman" w:cs="Times New Roman"/>
+          <w:color w:val="000000"/>
+          <w:sz w:val="24"/>
+          <w:szCs w:val="24"/>
+          <w:lang w:val="en-GB" w:eastAsia="en-US"/>
+        </w:rPr>
+        <w:t>statistical information</w:t>
+      </w:r>
+      <w:r>
+        <w:rPr>
+          <w:rFonts w:ascii="Times New Roman" w:eastAsia="Times New Roman" w:hAnsi="Times New Roman" w:cs="Times New Roman"/>
+          <w:color w:val="000000"/>
+          <w:sz w:val="24"/>
+          <w:szCs w:val="24"/>
+          <w:lang w:val="en-GB" w:eastAsia="en-US"/>
+        </w:rPr>
+        <w:t xml:space="preserve"> retrieval for the benefit of the people in the legal profession. We chose the task of precedence retrieval using catchphrase extraction since it encompasses many subproblems within. </w:t>
       </w:r>
     </w:p>
     <w:p>
+      <w:pPr>
+        <w:spacing w:after="0" w:line="360" w:lineRule="auto"/>
+        <w:ind w:firstLine="720"/>
+        <w:rPr>
+          <w:rFonts w:ascii="-webkit-standard" w:eastAsia="Times New Roman" w:hAnsi="-webkit-standard" w:cs="Times New Roman"/>
+          <w:color w:val="000000"/>
+          <w:sz w:val="24"/>
+          <w:szCs w:val="24"/>
+          <w:lang w:val="en-GB" w:eastAsia="en-US"/>
+        </w:rPr>
+      </w:pPr>
       <w:r>
-        <w:t xml:space="preserve">      - Annotated Dataset from Indian Supreme Court cases (Open to other legal dataset</w:t>
+        <w:rPr>
+          <w:rFonts w:ascii="-webkit-standard" w:eastAsia="Times New Roman" w:hAnsi="-webkit-standard" w:cs="Times New Roman"/>
+          <w:color w:val="000000"/>
+          <w:sz w:val="24"/>
+          <w:szCs w:val="24"/>
+          <w:lang w:val="en-GB" w:eastAsia="en-US"/>
+        </w:rPr>
+        <w:t xml:space="preserve">Precedence retrieval essentially involves looking up prior cases and retrieving the most relevant ones with respect to a case under consideration. This is one of the most common use cases for lawyers and judges. </w:t>
       </w:r>
       <w:r>
-        <w:t>s</w:t>
+        <w:rPr>
+          <w:rFonts w:ascii="Times New Roman" w:eastAsia="Times New Roman" w:hAnsi="Times New Roman" w:cs="Times New Roman"/>
+          <w:color w:val="000000"/>
+          <w:sz w:val="24"/>
+          <w:szCs w:val="24"/>
+          <w:lang w:val="en-GB" w:eastAsia="en-US"/>
+        </w:rPr>
+        <w:t xml:space="preserve">FIRE 2017 IRLeD </w:t>
       </w:r>
       <w:r>
-        <w:t xml:space="preserve"> if available as annotated)</w:t>
+        <w:rPr>
+          <w:rFonts w:ascii="Times New Roman" w:eastAsia="Times New Roman" w:hAnsi="Times New Roman" w:cs="Times New Roman"/>
+          <w:color w:val="000000"/>
+          <w:sz w:val="24"/>
+          <w:szCs w:val="24"/>
+          <w:lang w:val="en-GB" w:eastAsia="en-US"/>
+        </w:rPr>
+        <w:t>Dataset [</w:t>
+      </w:r>
+      <w:r>
+        <w:rPr>
+          <w:rFonts w:ascii="Times New Roman" w:eastAsia="Times New Roman" w:hAnsi="Times New Roman" w:cs="Times New Roman"/>
+          <w:color w:val="000000"/>
+          <w:sz w:val="24"/>
+          <w:szCs w:val="24"/>
+          <w:lang w:val="en-GB" w:eastAsia="en-US"/>
+        </w:rPr>
+        <w:t>1] provides two annotated datasets containing Indian Supreme Court cases. The first dataset is for catchphrase extraction containing 100 training samples and 300 testing samples and the second one for precedence retrieval contains 200 query cases and 1000 prior cases. We are open to other datasets for the task if available.</w:t>
       </w:r>
     </w:p>
     <w:p>
+      <w:pPr>
+        <w:spacing w:after="0" w:line="360" w:lineRule="auto"/>
+        <w:ind w:firstLine="720"/>
+        <w:rPr>
+          <w:rFonts w:ascii="Times New Roman" w:eastAsia="Times New Roman" w:hAnsi="Times New Roman" w:cs="Times New Roman"/>
+          <w:color w:val="000000"/>
+          <w:sz w:val="24"/>
+          <w:szCs w:val="24"/>
+          <w:lang w:val="en-GB" w:eastAsia="en-US"/>
+        </w:rPr>
+      </w:pPr>
       <w:r>
-        <w:t xml:space="preserve">      - Tasks many, but selected catch phrase extraction and Precedence retrieval</w:t>
+        <w:rPr>
+          <w:rFonts w:ascii="Times New Roman" w:eastAsia="Times New Roman" w:hAnsi="Times New Roman" w:cs="Times New Roman"/>
+          <w:color w:val="000000"/>
+          <w:sz w:val="24"/>
+          <w:szCs w:val="24"/>
+          <w:lang w:val="en-GB" w:eastAsia="en-US"/>
+        </w:rPr>
+        <w:t>We plan to approach the prob</w:t>
+      </w:r>
+      <w:bookmarkStart w:id="0" w:name="_GoBack"/>
+      <w:bookmarkEnd w:id="0"/>
+      <w:r>
+        <w:rPr>
+          <w:rFonts w:ascii="Times New Roman" w:eastAsia="Times New Roman" w:hAnsi="Times New Roman" w:cs="Times New Roman"/>
+          <w:color w:val="000000"/>
+          <w:sz w:val="24"/>
+          <w:szCs w:val="24"/>
+          <w:lang w:val="en-GB" w:eastAsia="en-US"/>
+        </w:rPr>
+        <w:t>lem by creating sub-problems and tackling them separately. Sub-problems include parts-of-speech (</w:t>
+      </w:r>
+      <w:r>
+        <w:rPr>
+          <w:rFonts w:ascii="Times New Roman" w:eastAsia="Times New Roman" w:hAnsi="Times New Roman" w:cs="Times New Roman"/>
+          <w:color w:val="000000"/>
+          <w:sz w:val="24"/>
+          <w:szCs w:val="24"/>
+          <w:lang w:val="en-GB" w:eastAsia="en-US"/>
+        </w:rPr>
+        <w:t>POS</w:t>
+      </w:r>
+      <w:r>
+        <w:rPr>
+          <w:rFonts w:ascii="Times New Roman" w:eastAsia="Times New Roman" w:hAnsi="Times New Roman" w:cs="Times New Roman"/>
+          <w:color w:val="000000"/>
+          <w:sz w:val="24"/>
+          <w:szCs w:val="24"/>
+          <w:lang w:val="en-GB" w:eastAsia="en-US"/>
+        </w:rPr>
+        <w:t xml:space="preserve">) tagging, candidate catchphrase extraction based on </w:t>
+      </w:r>
+      <w:r>
+        <w:rPr>
+          <w:rFonts w:ascii="Times New Roman" w:eastAsia="Times New Roman" w:hAnsi="Times New Roman" w:cs="Times New Roman"/>
+          <w:color w:val="000000"/>
+          <w:sz w:val="24"/>
+          <w:szCs w:val="24"/>
+          <w:lang w:val="en-GB" w:eastAsia="en-US"/>
+        </w:rPr>
+        <w:t>POS</w:t>
+      </w:r>
+      <w:r>
+        <w:rPr>
+          <w:rFonts w:ascii="Times New Roman" w:eastAsia="Times New Roman" w:hAnsi="Times New Roman" w:cs="Times New Roman"/>
+          <w:color w:val="000000"/>
+          <w:sz w:val="24"/>
+          <w:szCs w:val="24"/>
+          <w:lang w:val="en-GB" w:eastAsia="en-US"/>
+        </w:rPr>
+        <w:t>, vector embedding for phrases (multiple words), classification of catchphrase from the candidates using machine learning model, computing similarity measures of cases using the catchphrases extracted, rank the relevant precedent cases, evaluate the model based on precision and recall measures specifically mean average precision and mean reciprocal rank.</w:t>
       </w:r>
     </w:p>
     <w:p>
+      <w:pPr>
+        <w:spacing w:after="0" w:line="360" w:lineRule="auto"/>
+        <w:ind w:firstLine="720"/>
+        <w:rPr>
+          <w:rFonts w:ascii="-webkit-standard" w:eastAsia="Times New Roman" w:hAnsi="-webkit-standard" w:cs="Times New Roman"/>
+          <w:color w:val="000000"/>
+          <w:sz w:val="24"/>
+          <w:szCs w:val="24"/>
+          <w:lang w:val="en-GB" w:eastAsia="en-US"/>
+        </w:rPr>
+      </w:pPr>
+    </w:p>
+    <w:p>
+      <w:pPr>
+        <w:spacing w:after="0" w:line="480" w:lineRule="auto"/>
+        <w:jc w:val="center"/>
+        <w:rPr>
+          <w:rFonts w:ascii="-webkit-standard" w:eastAsia="Times New Roman" w:hAnsi="-webkit-standard" w:cs="Times New Roman"/>
+          <w:color w:val="000000"/>
+          <w:sz w:val="24"/>
+          <w:szCs w:val="24"/>
+          <w:lang w:val="en-GB" w:eastAsia="en-US"/>
+        </w:rPr>
+      </w:pPr>
       <w:r>
-        <w:t xml:space="preserve">      - Models implementation based on machine learning/ neural networks</w:t>
+        <w:rPr>
+          <w:rFonts w:ascii="Times New Roman" w:eastAsia="Times New Roman" w:hAnsi="Times New Roman" w:cs="Times New Roman"/>
+          <w:color w:val="000000"/>
+          <w:sz w:val="24"/>
+          <w:szCs w:val="24"/>
+          <w:lang w:val="en-GB" w:eastAsia="en-US"/>
+        </w:rPr>
+        <w:t>Works Cited</w:t>
       </w:r>
     </w:p>
     <w:p>
+      <w:pPr>
+        <w:spacing w:after="0" w:line="480" w:lineRule="auto"/>
+        <w:jc w:val="left"/>
+        <w:rPr>
+          <w:rFonts w:ascii="-webkit-standard" w:eastAsia="Times New Roman" w:hAnsi="-webkit-standard" w:cs="Times New Roman"/>
+          <w:color w:val="000000"/>
+          <w:sz w:val="24"/>
+          <w:szCs w:val="24"/>
+          <w:lang w:val="en-GB" w:eastAsia="en-US"/>
+        </w:rPr>
+      </w:pPr>
       <w:r>
-        <w:t xml:space="preserve">      - Compare the performance with standard vector</w:t>
+        <w:rPr>
+          <w:rFonts w:ascii="Arial" w:eastAsia="Times New Roman" w:hAnsi="Arial" w:cs="Arial"/>
+          <w:color w:val="222222"/>
+          <w:shd w:val="clear" w:color="auto" w:fill="FFFFFF"/>
+          <w:lang w:val="en-GB" w:eastAsia="en-US"/>
+        </w:rPr>
+        <w:t xml:space="preserve">[1] Mandal, Arpan, et al. "Overview of the FIRE 2017 IRLeD Track: Information Retrieval from Legal Documents." </w:t>
       </w:r>
       <w:r>
-        <w:t>-</w:t>
+        <w:rPr>
+          <w:rFonts w:ascii="Arial" w:eastAsia="Times New Roman" w:hAnsi="Arial" w:cs="Arial"/>
+          <w:i/>
+          <w:iCs/>
+          <w:color w:val="222222"/>
+          <w:lang w:val="en-GB" w:eastAsia="en-US"/>
+        </w:rPr>
+        <w:t>FIRE (Working Notes)</w:t>
       </w:r>
       <w:r>
-        <w:t>based model and with prior works on the same Dataset</w:t>
+        <w:rPr>
+          <w:rFonts w:ascii="Arial" w:eastAsia="Times New Roman" w:hAnsi="Arial" w:cs="Arial"/>
+          <w:color w:val="222222"/>
+          <w:shd w:val="clear" w:color="auto" w:fill="FFFFFF"/>
+          <w:lang w:val="en-GB" w:eastAsia="en-US"/>
+        </w:rPr>
+        <w:t>. 2017.</w:t>
+      </w:r>
+      <w:r>
+        <w:rPr>
+          <w:rFonts w:ascii="Times New Roman" w:eastAsia="Times New Roman" w:hAnsi="Times New Roman" w:cs="Times New Roman"/>
+          <w:color w:val="000000"/>
+          <w:sz w:val="24"/>
+          <w:szCs w:val="24"/>
+          <w:lang w:val="en-GB" w:eastAsia="en-US"/>
+        </w:rPr>
+        <w:t xml:space="preserve"> </w:t>
       </w:r>
     </w:p>
-    <w:p>
-      <w:r>
-        <w:t xml:space="preserve">      - Use pre-trained word Embeddings</w:t>
-      </w:r>
-    </w:p>
-    <w:p>
-      <w:r>
-        <w:t xml:space="preserve">      - Use average of word embeddings to create phrase embeddings</w:t>
-      </w:r>
-    </w:p>
-    <w:p>
-      <w:r>
-        <w:t xml:space="preserve">      - Empirical Evaluation using precision, recall and f1 measure</w:t>
-      </w:r>
-    </w:p>
-    <w:p>
-      <w:pPr>
-        <w:ind w:firstLine="0"/>
-      </w:pPr>
-      <w:r>
-        <w:t>Dataset: FIRE 2017 Legal information retrieval</w:t>
-      </w:r>
-    </w:p>
-    <w:p>
-      <w:pPr>
-        <w:ind w:firstLine="0"/>
-      </w:pPr>
-      <w:bookmarkStart w:id="0" w:name="_GoBack"/>
-      <w:bookmarkEnd w:id="0"/>
-      <w:r>
-        <w:t>Task1: Catchphrase extraction (Train on 100 cases and test on 300 cases)</w:t>
-      </w:r>
-    </w:p>
-    <w:p>
-      <w:pPr>
-        <w:ind w:firstLine="0"/>
-      </w:pPr>
-    </w:p>
-    <w:p>
-      <w:pPr>
-        <w:ind w:firstLine="0"/>
-      </w:pPr>
-      <w:r>
-        <w:t xml:space="preserve">  Step1- Noun phrase extraction using POS tagger</w:t>
-      </w:r>
-    </w:p>
-    <w:p>
-      <w:pPr>
-        <w:ind w:firstLine="0"/>
-      </w:pPr>
-    </w:p>
-    <w:p>
-      <w:pPr>
-        <w:ind w:firstLine="0"/>
-      </w:pPr>
-      <w:r>
-        <w:t xml:space="preserve">  Create Training set as follows:</w:t>
-      </w:r>
-    </w:p>
-    <w:p>
-      <w:pPr>
-        <w:ind w:firstLine="0"/>
-      </w:pPr>
-      <w:r>
-        <w:t xml:space="preserve">    Option1:</w:t>
-      </w:r>
-    </w:p>
-    <w:p>
-      <w:pPr>
-        <w:ind w:firstLine="0"/>
-      </w:pPr>
-      <w:r>
-        <w:lastRenderedPageBreak/>
-        <w:t xml:space="preserve">            Let X be the training data of shape N by M, where N is the number of noun phrases in all the training documents and M is length of phrase feature vector for noun phrase.</w:t>
-      </w:r>
-    </w:p>
-    <w:p>
-      <w:pPr>
-        <w:ind w:firstLine="0"/>
-      </w:pPr>
-    </w:p>
-    <w:p>
-      <w:pPr>
-        <w:ind w:firstLine="0"/>
-      </w:pPr>
-      <w:r>
-        <w:t xml:space="preserve">            Terms = Bag of noun phrases extracted</w:t>
-      </w:r>
-    </w:p>
-    <w:p>
-      <w:pPr>
-        <w:ind w:firstLine="0"/>
-      </w:pPr>
-      <w:r>
-        <w:t xml:space="preserve">            For each term in Terms:</w:t>
-      </w:r>
-    </w:p>
-    <w:p>
-      <w:pPr>
-        <w:ind w:firstLine="0"/>
-      </w:pPr>
-      <w:r>
-        <w:t xml:space="preserve">              Compute phrase feature vector = average of word embeddings (words in the phrase)</w:t>
-      </w:r>
-    </w:p>
-    <w:p>
-      <w:pPr>
-        <w:ind w:firstLine="0"/>
-      </w:pPr>
-    </w:p>
-    <w:p>
-      <w:pPr>
-        <w:ind w:firstLine="0"/>
-      </w:pPr>
-      <w:r>
-        <w:t xml:space="preserve">    Option2:</w:t>
-      </w:r>
-    </w:p>
-    <w:p>
-      <w:pPr>
-        <w:ind w:firstLine="0"/>
-      </w:pPr>
-      <w:r>
-        <w:t xml:space="preserve">            Slight deviation from option1,</w:t>
-      </w:r>
-    </w:p>
-    <w:p>
-      <w:pPr>
-        <w:ind w:firstLine="0"/>
-      </w:pPr>
-      <w:r>
-        <w:t xml:space="preserve">            Terms = bag of noun-phrases along with frequency with which they appear in a document.</w:t>
-      </w:r>
-    </w:p>
-    <w:p>
-      <w:pPr>
-        <w:ind w:firstLine="0"/>
-      </w:pPr>
-      <w:r>
-        <w:t xml:space="preserve">            </w:t>
-      </w:r>
-      <w:proofErr w:type="spellStart"/>
-      <w:r>
-        <w:t>Eg</w:t>
-      </w:r>
-      <w:proofErr w:type="spellEnd"/>
-      <w:r>
-        <w:t>, Terms = [land-1, land-2, high-court-2, proceedings-4, proceedings-6]</w:t>
-      </w:r>
-    </w:p>
-    <w:p>
-      <w:pPr>
-        <w:ind w:firstLine="0"/>
-      </w:pPr>
-    </w:p>
-    <w:p>
-      <w:pPr>
-        <w:ind w:firstLine="0"/>
-      </w:pPr>
-      <w:r>
-        <w:t xml:space="preserve">            For each term in Terms:</w:t>
-      </w:r>
-    </w:p>
-    <w:p>
-      <w:pPr>
-        <w:ind w:firstLine="0"/>
-      </w:pPr>
-      <w:r>
-        <w:t xml:space="preserve">              Compute phrase feature vector = [average of word embeddings] + [</w:t>
-      </w:r>
-      <w:proofErr w:type="spellStart"/>
-      <w:r>
-        <w:t>freq</w:t>
-      </w:r>
-      <w:proofErr w:type="spellEnd"/>
-      <w:r>
-        <w:t>]</w:t>
-      </w:r>
-    </w:p>
-    <w:p>
-      <w:pPr>
-        <w:ind w:firstLine="0"/>
-      </w:pPr>
-    </w:p>
-    <w:p>
-      <w:pPr>
-        <w:ind w:firstLine="0"/>
-      </w:pPr>
-      <w:r>
-        <w:t xml:space="preserve">  Step2: Train the model</w:t>
-      </w:r>
-    </w:p>
-    <w:p>
-      <w:pPr>
-        <w:ind w:firstLine="0"/>
-      </w:pPr>
-      <w:r>
-        <w:t xml:space="preserve">      Use a machine learning method to output the probability of a phrase/term to be a Catchphrase candidate</w:t>
-      </w:r>
-    </w:p>
-    <w:p>
-      <w:pPr>
-        <w:ind w:firstLine="0"/>
-      </w:pPr>
-    </w:p>
-    <w:p>
-      <w:pPr>
-        <w:ind w:firstLine="0"/>
-      </w:pPr>
-      <w:r>
-        <w:t xml:space="preserve">  Step3: Validation/Test method</w:t>
-      </w:r>
-    </w:p>
-    <w:p>
-      <w:pPr>
-        <w:ind w:firstLine="0"/>
-      </w:pPr>
-      <w:r>
-        <w:t xml:space="preserve">      For each document d in the validation set:</w:t>
-      </w:r>
-    </w:p>
-    <w:p>
-      <w:pPr>
-        <w:ind w:firstLine="0"/>
-      </w:pPr>
-      <w:r>
-        <w:t xml:space="preserve">            Extract noun-phrases (with frequency for option2) from d;</w:t>
-      </w:r>
-    </w:p>
-    <w:p>
-      <w:pPr>
-        <w:ind w:firstLine="0"/>
-      </w:pPr>
-      <w:r>
-        <w:lastRenderedPageBreak/>
-        <w:t xml:space="preserve">                  For each term in noun phrase/</w:t>
-      </w:r>
-      <w:proofErr w:type="spellStart"/>
-      <w:r>
-        <w:t>withfreq</w:t>
-      </w:r>
-      <w:proofErr w:type="spellEnd"/>
-      <w:r>
-        <w:t>:</w:t>
-      </w:r>
-    </w:p>
-    <w:p>
-      <w:pPr>
-        <w:ind w:firstLine="0"/>
-      </w:pPr>
-      <w:r>
-        <w:t xml:space="preserve">                        </w:t>
-      </w:r>
-      <w:proofErr w:type="spellStart"/>
-      <w:r>
-        <w:t>pred</w:t>
-      </w:r>
-      <w:proofErr w:type="spellEnd"/>
-      <w:r>
-        <w:t xml:space="preserve"> = </w:t>
-      </w:r>
-      <w:proofErr w:type="spellStart"/>
-      <w:proofErr w:type="gramStart"/>
-      <w:r>
-        <w:t>model.predict</w:t>
-      </w:r>
-      <w:proofErr w:type="spellEnd"/>
-      <w:proofErr w:type="gramEnd"/>
-      <w:r>
-        <w:t>(term)</w:t>
-      </w:r>
-    </w:p>
-    <w:p>
-      <w:pPr>
-        <w:ind w:firstLine="0"/>
-      </w:pPr>
-    </w:p>
-    <w:p>
-      <w:pPr>
-        <w:ind w:firstLine="0"/>
-      </w:pPr>
-      <w:r>
-        <w:t xml:space="preserve">                        if the term is predicted as a candidate then append to the list of Catchphrases[d]</w:t>
-      </w:r>
-    </w:p>
-    <w:p>
-      <w:pPr>
-        <w:ind w:firstLine="0"/>
-      </w:pPr>
-    </w:p>
-    <w:p>
-      <w:pPr>
-        <w:ind w:firstLine="0"/>
-      </w:pPr>
-      <w:r>
-        <w:t xml:space="preserve">  Step 4: Evaluation:</w:t>
-      </w:r>
-    </w:p>
-    <w:p>
-      <w:pPr>
-        <w:ind w:firstLine="0"/>
-      </w:pPr>
-      <w:r>
-        <w:t xml:space="preserve">      Let G be the set of true catchphrases for document </w:t>
-      </w:r>
-      <w:proofErr w:type="spellStart"/>
-      <w:r>
-        <w:t>i</w:t>
-      </w:r>
-      <w:proofErr w:type="spellEnd"/>
-      <w:r>
-        <w:t>,</w:t>
-      </w:r>
-    </w:p>
-    <w:p>
-      <w:pPr>
-        <w:ind w:firstLine="0"/>
-      </w:pPr>
-      <w:r>
-        <w:t xml:space="preserve">      Let O be the set of predicted catchphrases for the document </w:t>
-      </w:r>
-      <w:proofErr w:type="spellStart"/>
-      <w:r>
-        <w:t>i</w:t>
-      </w:r>
-      <w:proofErr w:type="spellEnd"/>
-      <w:r>
-        <w:t>.</w:t>
-      </w:r>
-    </w:p>
-    <w:p>
-      <w:pPr>
-        <w:ind w:firstLine="0"/>
-      </w:pPr>
-    </w:p>
-    <w:p>
-      <w:pPr>
-        <w:ind w:firstLine="0"/>
-      </w:pPr>
-      <w:r>
-        <w:t xml:space="preserve">      Precision[</w:t>
-      </w:r>
-      <w:proofErr w:type="spellStart"/>
-      <w:r>
-        <w:t>i</w:t>
-      </w:r>
-      <w:proofErr w:type="spellEnd"/>
-      <w:r>
-        <w:t xml:space="preserve">] = </w:t>
-      </w:r>
-      <w:proofErr w:type="gramStart"/>
-      <w:r>
-        <w:t>#{</w:t>
-      </w:r>
-      <w:proofErr w:type="gramEnd"/>
-      <w:r>
-        <w:t>O intersection G}/#{O}</w:t>
-      </w:r>
-    </w:p>
-    <w:p>
-      <w:pPr>
-        <w:ind w:firstLine="0"/>
-      </w:pPr>
-      <w:r>
-        <w:t xml:space="preserve">      Recall[</w:t>
-      </w:r>
-      <w:proofErr w:type="spellStart"/>
-      <w:r>
-        <w:t>i</w:t>
-      </w:r>
-      <w:proofErr w:type="spellEnd"/>
-      <w:r>
-        <w:t xml:space="preserve">] = </w:t>
-      </w:r>
-      <w:proofErr w:type="gramStart"/>
-      <w:r>
-        <w:t>#{</w:t>
-      </w:r>
-      <w:proofErr w:type="gramEnd"/>
-      <w:r>
-        <w:t>O intersection G}/#{G}</w:t>
-      </w:r>
-    </w:p>
-    <w:p>
-      <w:pPr>
-        <w:ind w:firstLine="0"/>
-      </w:pPr>
-      <w:r>
-        <w:t xml:space="preserve">      F1[</w:t>
-      </w:r>
-      <w:proofErr w:type="spellStart"/>
-      <w:r>
-        <w:t>i</w:t>
-      </w:r>
-      <w:proofErr w:type="spellEnd"/>
-      <w:r>
-        <w:t>] = 2 * Precision[</w:t>
-      </w:r>
-      <w:proofErr w:type="spellStart"/>
-      <w:r>
-        <w:t>i</w:t>
-      </w:r>
-      <w:proofErr w:type="spellEnd"/>
-      <w:r>
-        <w:t>] * Recall[</w:t>
-      </w:r>
-      <w:proofErr w:type="spellStart"/>
-      <w:r>
-        <w:t>i</w:t>
-      </w:r>
-      <w:proofErr w:type="spellEnd"/>
-      <w:r>
-        <w:t>] / (Precision[</w:t>
-      </w:r>
-      <w:proofErr w:type="spellStart"/>
-      <w:r>
-        <w:t>i</w:t>
-      </w:r>
-      <w:proofErr w:type="spellEnd"/>
-      <w:r>
-        <w:t>]+Recall[</w:t>
-      </w:r>
-      <w:proofErr w:type="spellStart"/>
-      <w:r>
-        <w:t>i</w:t>
-      </w:r>
-      <w:proofErr w:type="spellEnd"/>
-      <w:r>
-        <w:t>])</w:t>
-      </w:r>
-    </w:p>
-    <w:p>
-      <w:pPr>
-        <w:ind w:firstLine="0"/>
-      </w:pPr>
-    </w:p>
-    <w:p>
-      <w:pPr>
-        <w:ind w:firstLine="0"/>
-      </w:pPr>
-      <w:r>
-        <w:t xml:space="preserve">      Overall Precision = </w:t>
-      </w:r>
-      <w:proofErr w:type="gramStart"/>
-      <w:r>
-        <w:t>mean(</w:t>
-      </w:r>
-      <w:proofErr w:type="gramEnd"/>
-      <w:r>
-        <w:t>Precision)</w:t>
-      </w:r>
-    </w:p>
-    <w:p>
-      <w:pPr>
-        <w:ind w:firstLine="0"/>
-      </w:pPr>
-      <w:r>
-        <w:t xml:space="preserve">      Overall Recall = </w:t>
-      </w:r>
-      <w:proofErr w:type="gramStart"/>
-      <w:r>
-        <w:t>mean(</w:t>
-      </w:r>
-      <w:proofErr w:type="gramEnd"/>
-      <w:r>
-        <w:t>Recall)</w:t>
-      </w:r>
-    </w:p>
-    <w:p>
-      <w:pPr>
-        <w:ind w:firstLine="0"/>
-      </w:pPr>
-      <w:r>
-        <w:t xml:space="preserve">      Overall F1 = mean(F1)</w:t>
-      </w:r>
-    </w:p>
-    <w:p>
-      <w:pPr>
-        <w:ind w:firstLine="0"/>
-      </w:pPr>
-    </w:p>
-    <w:p>
-      <w:pPr>
-        <w:ind w:firstLine="0"/>
-      </w:pPr>
-      <w:r>
-        <w:t xml:space="preserve">Task2: </w:t>
-      </w:r>
-      <w:proofErr w:type="spellStart"/>
-      <w:r>
-        <w:t>Preceedence</w:t>
-      </w:r>
-      <w:proofErr w:type="spellEnd"/>
-      <w:r>
-        <w:t xml:space="preserve"> Retrieval (200 cases and 2000 prior cases to look up)</w:t>
-      </w:r>
-    </w:p>
-    <w:p>
-      <w:pPr>
-        <w:ind w:firstLine="0"/>
-      </w:pPr>
-    </w:p>
-    <w:p>
-      <w:pPr>
-        <w:ind w:firstLine="0"/>
-      </w:pPr>
-      <w:r>
-        <w:t xml:space="preserve">  Step 1: Catchphrase extraction of the input cases (queries) and prior cases (documents)</w:t>
-      </w:r>
-    </w:p>
-    <w:p>
-      <w:pPr>
-        <w:ind w:firstLine="0"/>
-      </w:pPr>
-    </w:p>
-    <w:p>
-      <w:pPr>
-        <w:ind w:firstLine="0"/>
-      </w:pPr>
-      <w:r>
-        <w:t xml:space="preserve">  Step 2: Compute vectors for all documents and queries</w:t>
-      </w:r>
-    </w:p>
-    <w:p>
-      <w:pPr>
-        <w:ind w:firstLine="0"/>
-      </w:pPr>
-    </w:p>
-    <w:p>
-      <w:pPr>
-        <w:ind w:firstLine="0"/>
-      </w:pPr>
-      <w:r>
-        <w:lastRenderedPageBreak/>
-        <w:t xml:space="preserve">  Step 3: For each query:</w:t>
-      </w:r>
-    </w:p>
-    <w:p>
-      <w:pPr>
-        <w:ind w:firstLine="0"/>
-      </w:pPr>
-      <w:r>
-        <w:t xml:space="preserve">            compute similarity of vectors</w:t>
-      </w:r>
-    </w:p>
-    <w:p>
-      <w:pPr>
-        <w:ind w:firstLine="0"/>
-      </w:pPr>
-      <w:r>
-        <w:t xml:space="preserve">            Rank based on similarity</w:t>
-      </w:r>
-    </w:p>
-    <w:p>
-      <w:pPr>
-        <w:ind w:firstLine="0"/>
-      </w:pPr>
-      <w:r>
-        <w:t xml:space="preserve">            Extract 5 best ranks</w:t>
-      </w:r>
-    </w:p>
-    <w:p>
-      <w:pPr>
-        <w:ind w:firstLine="0"/>
-      </w:pPr>
-      <w:r>
-        <w:t xml:space="preserve">            </w:t>
-      </w:r>
-      <w:proofErr w:type="gramStart"/>
-      <w:r>
-        <w:t>Use  machine</w:t>
-      </w:r>
-      <w:proofErr w:type="gramEnd"/>
-      <w:r>
-        <w:t xml:space="preserve"> learning to improve the ranking</w:t>
-      </w:r>
-    </w:p>
-    <w:p>
-      <w:pPr>
-        <w:ind w:firstLine="0"/>
-      </w:pPr>
-    </w:p>
-    <w:p>
-      <w:pPr>
-        <w:ind w:firstLine="0"/>
-      </w:pPr>
-      <w:r>
-        <w:t>Reference-</w:t>
-      </w:r>
-    </w:p>
-    <w:p>
-      <w:pPr>
-        <w:ind w:firstLine="0"/>
-      </w:pPr>
-      <w:r>
-        <w:t xml:space="preserve">Overview of the FIRE 2017 </w:t>
-      </w:r>
-      <w:proofErr w:type="spellStart"/>
-      <w:r>
-        <w:t>IRLeD</w:t>
-      </w:r>
-      <w:proofErr w:type="spellEnd"/>
-      <w:r>
-        <w:t xml:space="preserve"> Track: Information Retrieval from Legal Documents</w:t>
-      </w:r>
-    </w:p>
-    <w:p>
-      <w:pPr>
-        <w:ind w:firstLine="0"/>
-      </w:pPr>
-      <w:r>
-        <w:t>Improved Automatic Keyword Extraction Given More Linguistic Knowledge</w:t>
-      </w:r>
-    </w:p>
-    <w:p>
-      <w:pPr>
-        <w:ind w:firstLine="0"/>
-      </w:pPr>
-      <w:r>
-        <w:t>A Simple but Tough-to-Beat Baseline for Sentence Embeddings</w:t>
-      </w:r>
-    </w:p>
-    <w:p>
-      <w:pPr>
-        <w:pStyle w:val="SectionTitle"/>
-      </w:pPr>
-      <w:r>
-        <w:lastRenderedPageBreak/>
-        <w:t>W</w:t>
-      </w:r>
-      <w:r>
-        <w:t>orks Cited</w:t>
-      </w:r>
-    </w:p>
-    <w:sdt>
-      <w:sdtPr>
-        <w:id w:val="444585968"/>
-        <w:placeholder>
-          <w:docPart w:val="160211AA04DDCB4BB5FBC1EEAB38F431"/>
-        </w:placeholder>
-        <w:temporary/>
-        <w:showingPlcHdr/>
-        <w15:appearance w15:val="hidden"/>
-        <w:text/>
-      </w:sdtPr>
-      <w:sdtEndPr/>
-      <w:sdtContent>
-        <w:p>
-          <w:pPr>
-            <w:pStyle w:val="Bibliography"/>
-            <w:ind w:left="720" w:hanging="720"/>
-            <w:rPr>
-              <w:noProof/>
-            </w:rPr>
-          </w:pPr>
-          <w:r>
-            <w:rPr>
-              <w:noProof/>
-            </w:rPr>
-            <w:t xml:space="preserve">AuthorLastName, FirstName. </w:t>
-          </w:r>
-          <w:r>
-            <w:rPr>
-              <w:i/>
-              <w:iCs/>
-              <w:noProof/>
-            </w:rPr>
-            <w:t>Title of the Book Being Referenced</w:t>
-          </w:r>
-          <w:r>
-            <w:rPr>
-              <w:noProof/>
-            </w:rPr>
-            <w:t>. City Name: Name of Publisher, Year. Type of Medium (e.g. Print).</w:t>
-          </w:r>
-        </w:p>
-        <w:p>
-          <w:r>
-            <w:rPr>
-              <w:noProof/>
-            </w:rPr>
-            <w:t>LastN</w:t>
-          </w:r>
-          <w:r>
-            <w:rPr>
-              <w:noProof/>
-            </w:rPr>
-            <w:t xml:space="preserve">ame, First, Middle. "Article Title." </w:t>
-          </w:r>
-          <w:r>
-            <w:rPr>
-              <w:i/>
-              <w:iCs/>
-              <w:noProof/>
-            </w:rPr>
-            <w:t>Journal Title</w:t>
-          </w:r>
-          <w:r>
-            <w:rPr>
-              <w:noProof/>
-            </w:rPr>
-            <w:t xml:space="preserve"> (Year): Pages From - To. Print.</w:t>
-          </w:r>
-        </w:p>
-      </w:sdtContent>
-    </w:sdt>
-    <w:p/>
     <w:sectPr>
       <w:headerReference w:type="default" r:id="rId9"/>
       <w:headerReference w:type="first" r:id="rId10"/>
@@ -904,7 +483,6 @@
         <w:placeholder>
           <w:docPart w:val="5FFBA8D630B2684D884FF093B0E82C38"/>
         </w:placeholder>
-        <w:showingPlcHdr/>
         <w:dataBinding w:prefixMappings="xmlns:ns0='http://schemas.microsoft.com/office/2006/coverPageProps' " w:xpath="/ns0:CoverPageProperties[1]/ns0:Abstract[1]" w:storeItemID="{55AF091B-3C7A-41E3-B477-F2FDAA23CFDA}"/>
         <w15:appearance w15:val="hidden"/>
         <w:text/>
@@ -912,7 +490,7 @@
       <w:sdtEndPr/>
       <w:sdtContent>
         <w:r>
-          <w:t>[Last Name]</w:t>
+          <w:t>Information Retrieval and Web Agents</w:t>
         </w:r>
       </w:sdtContent>
     </w:sdt>
@@ -956,7 +534,6 @@
         <w:placeholder>
           <w:docPart w:val="49D868730F71D64292868920A88CF2C2"/>
         </w:placeholder>
-        <w:showingPlcHdr/>
         <w:dataBinding w:prefixMappings="xmlns:ns0='http://schemas.microsoft.com/office/2006/coverPageProps' " w:xpath="/ns0:CoverPageProperties[1]/ns0:Abstract[1]" w:storeItemID="{55AF091B-3C7A-41E3-B477-F2FDAA23CFDA}"/>
         <w15:appearance w15:val="hidden"/>
         <w:text/>
@@ -964,7 +541,7 @@
       <w:sdtEndPr/>
       <w:sdtContent>
         <w:r>
-          <w:t>[Last Name]</w:t>
+          <w:t>Information Retrieval and Web Agents</w:t>
         </w:r>
       </w:sdtContent>
     </w:sdt>
@@ -1452,15 +1029,13 @@
     <w:rPrDefault>
       <w:rPr>
         <w:rFonts w:asciiTheme="minorHAnsi" w:eastAsiaTheme="minorEastAsia" w:hAnsiTheme="minorHAnsi" w:cstheme="minorBidi"/>
-        <w:sz w:val="24"/>
-        <w:szCs w:val="24"/>
         <w:lang w:val="en-US" w:eastAsia="ja-JP" w:bidi="ar-SA"/>
       </w:rPr>
     </w:rPrDefault>
     <w:pPrDefault>
       <w:pPr>
-        <w:spacing w:line="480" w:lineRule="auto"/>
-        <w:ind w:firstLine="720"/>
+        <w:spacing w:after="200" w:line="276" w:lineRule="auto"/>
+        <w:jc w:val="both"/>
       </w:pPr>
     </w:pPrDefault>
   </w:docDefaults>
@@ -1570,6 +1145,7 @@
     <w:lsdException w:name="HTML Sample" w:semiHidden="1" w:unhideWhenUsed="1"/>
     <w:lsdException w:name="HTML Typewriter" w:semiHidden="1" w:unhideWhenUsed="1"/>
     <w:lsdException w:name="HTML Variable" w:semiHidden="1" w:unhideWhenUsed="1"/>
+    <w:lsdException w:name="Normal Table" w:semiHidden="1" w:unhideWhenUsed="1"/>
     <w:lsdException w:name="annotation subject" w:semiHidden="1" w:unhideWhenUsed="1"/>
     <w:lsdException w:name="No List" w:semiHidden="1" w:unhideWhenUsed="1"/>
     <w:lsdException w:name="Outline List 1" w:semiHidden="1" w:unhideWhenUsed="1"/>
@@ -1613,8 +1189,10 @@
     <w:lsdException w:name="Table Elegant" w:semiHidden="1" w:unhideWhenUsed="1"/>
     <w:lsdException w:name="Table Professional" w:semiHidden="1" w:unhideWhenUsed="1"/>
     <w:lsdException w:name="Table Subtle 1" w:semiHidden="1" w:unhideWhenUsed="1"/>
+    <w:lsdException w:name="Table Subtle 2" w:semiHidden="1" w:unhideWhenUsed="1"/>
     <w:lsdException w:name="Table Web 1" w:semiHidden="1" w:unhideWhenUsed="1"/>
     <w:lsdException w:name="Table Web 2" w:semiHidden="1" w:unhideWhenUsed="1"/>
+    <w:lsdException w:name="Table Web 3" w:semiHidden="1" w:unhideWhenUsed="1"/>
     <w:lsdException w:name="Balloon Text" w:semiHidden="1" w:unhideWhenUsed="1"/>
     <w:lsdException w:name="Table Grid" w:uiPriority="39"/>
     <w:lsdException w:name="Table Theme" w:semiHidden="1" w:unhideWhenUsed="1"/>
@@ -1841,9 +1419,7 @@
   <w:style w:type="paragraph" w:default="1" w:styleId="Normal">
     <w:name w:val="Normal"/>
     <w:qFormat/>
-    <w:pPr>
-      <w:suppressAutoHyphens/>
-    </w:pPr>
+    <w:rsid w:val="00FA05C6"/>
   </w:style>
   <w:style w:type="paragraph" w:styleId="Heading1">
     <w:name w:val="heading 1"/>
@@ -1852,14 +1428,17 @@
     <w:link w:val="Heading1Char"/>
     <w:uiPriority w:val="9"/>
     <w:qFormat/>
-    <w:pPr>
-      <w:keepNext/>
-      <w:keepLines/>
-      <w:ind w:firstLine="0"/>
+    <w:rsid w:val="00FA05C6"/>
+    <w:pPr>
+      <w:spacing w:before="300" w:after="40"/>
+      <w:jc w:val="left"/>
       <w:outlineLvl w:val="0"/>
     </w:pPr>
     <w:rPr>
-      <w:rFonts w:asciiTheme="majorHAnsi" w:eastAsiaTheme="majorEastAsia" w:hAnsiTheme="majorHAnsi" w:cstheme="majorBidi"/>
+      <w:smallCaps/>
+      <w:spacing w:val="5"/>
+      <w:sz w:val="32"/>
+      <w:szCs w:val="32"/>
     </w:rPr>
   </w:style>
   <w:style w:type="paragraph" w:styleId="Heading2">
@@ -1871,14 +1450,17 @@
     <w:semiHidden/>
     <w:unhideWhenUsed/>
     <w:qFormat/>
-    <w:pPr>
-      <w:keepNext/>
-      <w:keepLines/>
-      <w:ind w:firstLine="0"/>
+    <w:rsid w:val="00FA05C6"/>
+    <w:pPr>
+      <w:spacing w:before="240" w:after="80"/>
+      <w:jc w:val="left"/>
       <w:outlineLvl w:val="1"/>
     </w:pPr>
     <w:rPr>
-      <w:rFonts w:asciiTheme="majorHAnsi" w:eastAsiaTheme="majorEastAsia" w:hAnsiTheme="majorHAnsi" w:cstheme="majorBidi"/>
+      <w:smallCaps/>
+      <w:spacing w:val="5"/>
+      <w:sz w:val="28"/>
+      <w:szCs w:val="28"/>
     </w:rPr>
   </w:style>
   <w:style w:type="paragraph" w:styleId="Heading3">
@@ -1890,14 +1472,17 @@
     <w:semiHidden/>
     <w:unhideWhenUsed/>
     <w:qFormat/>
-    <w:pPr>
-      <w:keepNext/>
-      <w:keepLines/>
-      <w:ind w:firstLine="0"/>
+    <w:rsid w:val="00FA05C6"/>
+    <w:pPr>
+      <w:spacing w:after="0"/>
+      <w:jc w:val="left"/>
       <w:outlineLvl w:val="2"/>
     </w:pPr>
     <w:rPr>
-      <w:rFonts w:asciiTheme="majorHAnsi" w:eastAsiaTheme="majorEastAsia" w:hAnsiTheme="majorHAnsi" w:cstheme="majorBidi"/>
+      <w:smallCaps/>
+      <w:spacing w:val="5"/>
+      <w:sz w:val="24"/>
+      <w:szCs w:val="24"/>
     </w:rPr>
   </w:style>
   <w:style w:type="paragraph" w:styleId="Heading4">
@@ -1909,14 +1494,17 @@
     <w:semiHidden/>
     <w:unhideWhenUsed/>
     <w:qFormat/>
-    <w:pPr>
-      <w:keepNext/>
-      <w:keepLines/>
-      <w:ind w:firstLine="0"/>
+    <w:rsid w:val="00FA05C6"/>
+    <w:pPr>
+      <w:spacing w:before="240" w:after="0"/>
+      <w:jc w:val="left"/>
       <w:outlineLvl w:val="3"/>
     </w:pPr>
     <w:rPr>
-      <w:rFonts w:asciiTheme="majorHAnsi" w:eastAsiaTheme="majorEastAsia" w:hAnsiTheme="majorHAnsi" w:cstheme="majorBidi"/>
+      <w:smallCaps/>
+      <w:spacing w:val="10"/>
+      <w:sz w:val="22"/>
+      <w:szCs w:val="22"/>
     </w:rPr>
   </w:style>
   <w:style w:type="paragraph" w:styleId="Heading5">
@@ -1928,14 +1516,18 @@
     <w:semiHidden/>
     <w:unhideWhenUsed/>
     <w:qFormat/>
-    <w:pPr>
-      <w:keepNext/>
-      <w:keepLines/>
-      <w:ind w:firstLine="0"/>
+    <w:rsid w:val="00FA05C6"/>
+    <w:pPr>
+      <w:spacing w:before="200" w:after="0"/>
+      <w:jc w:val="left"/>
       <w:outlineLvl w:val="4"/>
     </w:pPr>
     <w:rPr>
-      <w:rFonts w:asciiTheme="majorHAnsi" w:eastAsiaTheme="majorEastAsia" w:hAnsiTheme="majorHAnsi" w:cstheme="majorBidi"/>
+      <w:smallCaps/>
+      <w:color w:val="858585" w:themeColor="accent2" w:themeShade="BF"/>
+      <w:spacing w:val="10"/>
+      <w:sz w:val="22"/>
+      <w:szCs w:val="26"/>
     </w:rPr>
   </w:style>
   <w:style w:type="paragraph" w:styleId="Heading6">
@@ -1947,14 +1539,17 @@
     <w:semiHidden/>
     <w:unhideWhenUsed/>
     <w:qFormat/>
-    <w:pPr>
-      <w:keepNext/>
-      <w:keepLines/>
-      <w:ind w:firstLine="0"/>
+    <w:rsid w:val="00FA05C6"/>
+    <w:pPr>
+      <w:spacing w:after="0"/>
+      <w:jc w:val="left"/>
       <w:outlineLvl w:val="5"/>
     </w:pPr>
     <w:rPr>
-      <w:rFonts w:asciiTheme="majorHAnsi" w:eastAsiaTheme="majorEastAsia" w:hAnsiTheme="majorHAnsi" w:cstheme="majorBidi"/>
+      <w:smallCaps/>
+      <w:color w:val="B2B2B2" w:themeColor="accent2"/>
+      <w:spacing w:val="5"/>
+      <w:sz w:val="22"/>
     </w:rPr>
   </w:style>
   <w:style w:type="paragraph" w:styleId="Heading7">
@@ -1966,14 +1561,17 @@
     <w:semiHidden/>
     <w:unhideWhenUsed/>
     <w:qFormat/>
-    <w:pPr>
-      <w:keepNext/>
-      <w:keepLines/>
-      <w:ind w:firstLine="0"/>
+    <w:rsid w:val="00FA05C6"/>
+    <w:pPr>
+      <w:spacing w:after="0"/>
+      <w:jc w:val="left"/>
       <w:outlineLvl w:val="6"/>
     </w:pPr>
     <w:rPr>
-      <w:rFonts w:asciiTheme="majorHAnsi" w:eastAsiaTheme="majorEastAsia" w:hAnsiTheme="majorHAnsi" w:cstheme="majorBidi"/>
+      <w:b/>
+      <w:smallCaps/>
+      <w:color w:val="B2B2B2" w:themeColor="accent2"/>
+      <w:spacing w:val="10"/>
     </w:rPr>
   </w:style>
   <w:style w:type="paragraph" w:styleId="Heading8">
@@ -1985,14 +1583,17 @@
     <w:semiHidden/>
     <w:unhideWhenUsed/>
     <w:qFormat/>
-    <w:pPr>
-      <w:keepNext/>
-      <w:keepLines/>
-      <w:ind w:firstLine="0"/>
+    <w:rsid w:val="00FA05C6"/>
+    <w:pPr>
+      <w:spacing w:after="0"/>
+      <w:jc w:val="left"/>
       <w:outlineLvl w:val="7"/>
     </w:pPr>
     <w:rPr>
-      <w:rFonts w:asciiTheme="majorHAnsi" w:eastAsiaTheme="majorEastAsia" w:hAnsiTheme="majorHAnsi" w:cstheme="majorBidi"/>
+      <w:b/>
+      <w:i/>
+      <w:smallCaps/>
+      <w:color w:val="858585" w:themeColor="accent2" w:themeShade="BF"/>
     </w:rPr>
   </w:style>
   <w:style w:type="paragraph" w:styleId="Heading9">
@@ -2004,14 +1605,17 @@
     <w:semiHidden/>
     <w:unhideWhenUsed/>
     <w:qFormat/>
-    <w:pPr>
-      <w:keepNext/>
-      <w:keepLines/>
-      <w:ind w:firstLine="0"/>
+    <w:rsid w:val="00FA05C6"/>
+    <w:pPr>
+      <w:spacing w:after="0"/>
+      <w:jc w:val="left"/>
       <w:outlineLvl w:val="8"/>
     </w:pPr>
     <w:rPr>
-      <w:rFonts w:asciiTheme="majorHAnsi" w:eastAsiaTheme="majorEastAsia" w:hAnsiTheme="majorHAnsi" w:cstheme="majorBidi"/>
+      <w:b/>
+      <w:i/>
+      <w:smallCaps/>
+      <w:color w:val="585858" w:themeColor="accent2" w:themeShade="7F"/>
     </w:rPr>
   </w:style>
   <w:style w:type="character" w:default="1" w:styleId="DefaultParagraphFont">
@@ -2050,7 +1654,6 @@
     <w:qFormat/>
     <w:pPr>
       <w:spacing w:line="240" w:lineRule="auto"/>
-      <w:ind w:firstLine="0"/>
       <w:jc w:val="right"/>
     </w:pPr>
   </w:style>
@@ -2069,7 +1672,6 @@
     <w:unhideWhenUsed/>
     <w:pPr>
       <w:spacing w:line="240" w:lineRule="auto"/>
-      <w:ind w:firstLine="0"/>
     </w:pPr>
     <w:rPr>
       <w:rFonts w:ascii="Segoe UI" w:hAnsi="Segoe UI" w:cs="Segoe UI"/>
@@ -2096,9 +1698,6 @@
     <w:uiPriority w:val="37"/>
     <w:unhideWhenUsed/>
     <w:qFormat/>
-    <w:pPr>
-      <w:ind w:firstLine="0"/>
-    </w:pPr>
   </w:style>
   <w:style w:type="paragraph" w:styleId="BlockText">
     <w:name w:val="Block Text"/>
@@ -2113,7 +1712,7 @@
         <w:bottom w:val="single" w:sz="2" w:space="10" w:color="DDDDDD" w:themeColor="accent1" w:shadow="1"/>
         <w:right w:val="single" w:sz="2" w:space="10" w:color="DDDDDD" w:themeColor="accent1" w:shadow="1"/>
       </w:pBdr>
-      <w:ind w:left="1152" w:right="1152" w:firstLine="0"/>
+      <w:ind w:left="1152" w:right="1152"/>
     </w:pPr>
     <w:rPr>
       <w:i/>
@@ -2130,7 +1729,6 @@
     <w:unhideWhenUsed/>
     <w:pPr>
       <w:spacing w:after="120"/>
-      <w:ind w:firstLine="0"/>
     </w:pPr>
   </w:style>
   <w:style w:type="character" w:customStyle="1" w:styleId="BodyTextChar">
@@ -2149,7 +1747,6 @@
     <w:unhideWhenUsed/>
     <w:pPr>
       <w:spacing w:after="120"/>
-      <w:ind w:firstLine="0"/>
     </w:pPr>
   </w:style>
   <w:style w:type="character" w:customStyle="1" w:styleId="BodyText2Char">
@@ -2168,7 +1765,6 @@
     <w:unhideWhenUsed/>
     <w:pPr>
       <w:spacing w:after="120"/>
-      <w:ind w:firstLine="0"/>
     </w:pPr>
     <w:rPr>
       <w:sz w:val="16"/>
@@ -2213,7 +1809,7 @@
     <w:unhideWhenUsed/>
     <w:pPr>
       <w:spacing w:after="120"/>
-      <w:ind w:left="360" w:firstLine="0"/>
+      <w:ind w:left="360"/>
     </w:pPr>
   </w:style>
   <w:style w:type="character" w:customStyle="1" w:styleId="BodyTextIndentChar">
@@ -2250,7 +1846,7 @@
     <w:unhideWhenUsed/>
     <w:pPr>
       <w:spacing w:after="120"/>
-      <w:ind w:left="360" w:firstLine="0"/>
+      <w:ind w:left="360"/>
     </w:pPr>
   </w:style>
   <w:style w:type="character" w:customStyle="1" w:styleId="BodyTextIndent2Char">
@@ -2269,7 +1865,7 @@
     <w:unhideWhenUsed/>
     <w:pPr>
       <w:spacing w:after="120"/>
-      <w:ind w:left="360" w:firstLine="0"/>
+      <w:ind w:left="360"/>
     </w:pPr>
     <w:rPr>
       <w:sz w:val="16"/>
@@ -2295,15 +1891,12 @@
     <w:semiHidden/>
     <w:unhideWhenUsed/>
     <w:qFormat/>
-    <w:pPr>
-      <w:spacing w:after="200" w:line="240" w:lineRule="auto"/>
-      <w:ind w:firstLine="0"/>
-    </w:pPr>
-    <w:rPr>
-      <w:i/>
-      <w:iCs/>
-      <w:color w:val="000000" w:themeColor="text2"/>
-      <w:sz w:val="18"/>
+    <w:rsid w:val="00FA05C6"/>
+    <w:rPr>
+      <w:b/>
+      <w:bCs/>
+      <w:caps/>
+      <w:sz w:val="16"/>
       <w:szCs w:val="18"/>
     </w:rPr>
   </w:style>
@@ -2316,7 +1909,7 @@
     <w:unhideWhenUsed/>
     <w:pPr>
       <w:spacing w:line="240" w:lineRule="auto"/>
-      <w:ind w:left="4320" w:firstLine="0"/>
+      <w:ind w:left="4320"/>
     </w:pPr>
   </w:style>
   <w:style w:type="character" w:customStyle="1" w:styleId="ClosingChar">
@@ -2335,12 +1928,7 @@
     <w:unhideWhenUsed/>
     <w:pPr>
       <w:spacing w:line="240" w:lineRule="auto"/>
-      <w:ind w:firstLine="0"/>
-    </w:pPr>
-    <w:rPr>
-      <w:sz w:val="20"/>
-      <w:szCs w:val="20"/>
-    </w:rPr>
+    </w:pPr>
   </w:style>
   <w:style w:type="character" w:customStyle="1" w:styleId="CommentTextChar">
     <w:name w:val="Comment Text Char"/>
@@ -2387,9 +1975,6 @@
     <w:uiPriority w:val="99"/>
     <w:semiHidden/>
     <w:unhideWhenUsed/>
-    <w:pPr>
-      <w:ind w:firstLine="0"/>
-    </w:pPr>
   </w:style>
   <w:style w:type="character" w:customStyle="1" w:styleId="DateChar">
     <w:name w:val="Date Char"/>
@@ -2407,7 +1992,6 @@
     <w:unhideWhenUsed/>
     <w:pPr>
       <w:spacing w:line="240" w:lineRule="auto"/>
-      <w:ind w:firstLine="0"/>
     </w:pPr>
     <w:rPr>
       <w:rFonts w:ascii="Segoe UI" w:hAnsi="Segoe UI" w:cs="Segoe UI"/>
@@ -2436,7 +2020,6 @@
     <w:unhideWhenUsed/>
     <w:pPr>
       <w:spacing w:line="240" w:lineRule="auto"/>
-      <w:ind w:firstLine="0"/>
     </w:pPr>
   </w:style>
   <w:style w:type="character" w:customStyle="1" w:styleId="E-mailSignatureChar">
@@ -2470,7 +2053,7 @@
     <w:pPr>
       <w:framePr w:w="7920" w:h="1980" w:hRule="exact" w:hSpace="180" w:wrap="auto" w:hAnchor="page" w:xAlign="center" w:yAlign="bottom"/>
       <w:spacing w:line="240" w:lineRule="auto"/>
-      <w:ind w:left="2880" w:firstLine="0"/>
+      <w:ind w:left="2880"/>
     </w:pPr>
     <w:rPr>
       <w:rFonts w:asciiTheme="majorHAnsi" w:eastAsiaTheme="majorEastAsia" w:hAnsiTheme="majorHAnsi" w:cstheme="majorBidi"/>
@@ -2484,12 +2067,9 @@
     <w:unhideWhenUsed/>
     <w:pPr>
       <w:spacing w:line="240" w:lineRule="auto"/>
-      <w:ind w:firstLine="0"/>
     </w:pPr>
     <w:rPr>
       <w:rFonts w:asciiTheme="majorHAnsi" w:eastAsiaTheme="majorEastAsia" w:hAnsiTheme="majorHAnsi" w:cstheme="majorBidi"/>
-      <w:sz w:val="20"/>
-      <w:szCs w:val="20"/>
     </w:rPr>
   </w:style>
   <w:style w:type="paragraph" w:customStyle="1" w:styleId="TableTitle">
@@ -2497,7 +2077,6 @@
     <w:basedOn w:val="Normal"/>
     <w:next w:val="Normal"/>
     <w:uiPriority w:val="3"/>
-    <w:qFormat/>
     <w:pPr>
       <w:ind w:left="360" w:hanging="360"/>
     </w:pPr>
@@ -2522,8 +2101,12 @@
     <w:basedOn w:val="DefaultParagraphFont"/>
     <w:link w:val="Heading1"/>
     <w:uiPriority w:val="9"/>
-    <w:rPr>
-      <w:rFonts w:asciiTheme="majorHAnsi" w:eastAsiaTheme="majorEastAsia" w:hAnsiTheme="majorHAnsi" w:cstheme="majorBidi"/>
+    <w:rsid w:val="00FA05C6"/>
+    <w:rPr>
+      <w:smallCaps/>
+      <w:spacing w:val="5"/>
+      <w:sz w:val="32"/>
+      <w:szCs w:val="32"/>
     </w:rPr>
   </w:style>
   <w:style w:type="character" w:customStyle="1" w:styleId="Heading2Char">
@@ -2532,8 +2115,12 @@
     <w:link w:val="Heading2"/>
     <w:uiPriority w:val="9"/>
     <w:semiHidden/>
-    <w:rPr>
-      <w:rFonts w:asciiTheme="majorHAnsi" w:eastAsiaTheme="majorEastAsia" w:hAnsiTheme="majorHAnsi" w:cstheme="majorBidi"/>
+    <w:rsid w:val="00FA05C6"/>
+    <w:rPr>
+      <w:smallCaps/>
+      <w:spacing w:val="5"/>
+      <w:sz w:val="28"/>
+      <w:szCs w:val="28"/>
     </w:rPr>
   </w:style>
   <w:style w:type="character" w:customStyle="1" w:styleId="Heading3Char">
@@ -2542,8 +2129,12 @@
     <w:link w:val="Heading3"/>
     <w:uiPriority w:val="9"/>
     <w:semiHidden/>
-    <w:rPr>
-      <w:rFonts w:asciiTheme="majorHAnsi" w:eastAsiaTheme="majorEastAsia" w:hAnsiTheme="majorHAnsi" w:cstheme="majorBidi"/>
+    <w:rsid w:val="00FA05C6"/>
+    <w:rPr>
+      <w:smallCaps/>
+      <w:spacing w:val="5"/>
+      <w:sz w:val="24"/>
+      <w:szCs w:val="24"/>
     </w:rPr>
   </w:style>
   <w:style w:type="character" w:customStyle="1" w:styleId="Heading4Char">
@@ -2552,8 +2143,12 @@
     <w:link w:val="Heading4"/>
     <w:uiPriority w:val="9"/>
     <w:semiHidden/>
-    <w:rPr>
-      <w:rFonts w:asciiTheme="majorHAnsi" w:eastAsiaTheme="majorEastAsia" w:hAnsiTheme="majorHAnsi" w:cstheme="majorBidi"/>
+    <w:rsid w:val="00FA05C6"/>
+    <w:rPr>
+      <w:smallCaps/>
+      <w:spacing w:val="10"/>
+      <w:sz w:val="22"/>
+      <w:szCs w:val="22"/>
     </w:rPr>
   </w:style>
   <w:style w:type="character" w:customStyle="1" w:styleId="Heading5Char">
@@ -2562,8 +2157,13 @@
     <w:link w:val="Heading5"/>
     <w:uiPriority w:val="9"/>
     <w:semiHidden/>
-    <w:rPr>
-      <w:rFonts w:asciiTheme="majorHAnsi" w:eastAsiaTheme="majorEastAsia" w:hAnsiTheme="majorHAnsi" w:cstheme="majorBidi"/>
+    <w:rsid w:val="00FA05C6"/>
+    <w:rPr>
+      <w:smallCaps/>
+      <w:color w:val="858585" w:themeColor="accent2" w:themeShade="BF"/>
+      <w:spacing w:val="10"/>
+      <w:sz w:val="22"/>
+      <w:szCs w:val="26"/>
     </w:rPr>
   </w:style>
   <w:style w:type="character" w:customStyle="1" w:styleId="Heading6Char">
@@ -2572,8 +2172,12 @@
     <w:link w:val="Heading6"/>
     <w:uiPriority w:val="9"/>
     <w:semiHidden/>
-    <w:rPr>
-      <w:rFonts w:asciiTheme="majorHAnsi" w:eastAsiaTheme="majorEastAsia" w:hAnsiTheme="majorHAnsi" w:cstheme="majorBidi"/>
+    <w:rsid w:val="00FA05C6"/>
+    <w:rPr>
+      <w:smallCaps/>
+      <w:color w:val="B2B2B2" w:themeColor="accent2"/>
+      <w:spacing w:val="5"/>
+      <w:sz w:val="22"/>
     </w:rPr>
   </w:style>
   <w:style w:type="character" w:customStyle="1" w:styleId="Heading7Char">
@@ -2582,8 +2186,12 @@
     <w:link w:val="Heading7"/>
     <w:uiPriority w:val="9"/>
     <w:semiHidden/>
-    <w:rPr>
-      <w:rFonts w:asciiTheme="majorHAnsi" w:eastAsiaTheme="majorEastAsia" w:hAnsiTheme="majorHAnsi" w:cstheme="majorBidi"/>
+    <w:rsid w:val="00FA05C6"/>
+    <w:rPr>
+      <w:b/>
+      <w:smallCaps/>
+      <w:color w:val="B2B2B2" w:themeColor="accent2"/>
+      <w:spacing w:val="10"/>
     </w:rPr>
   </w:style>
   <w:style w:type="character" w:customStyle="1" w:styleId="Heading8Char">
@@ -2592,8 +2200,12 @@
     <w:link w:val="Heading8"/>
     <w:uiPriority w:val="9"/>
     <w:semiHidden/>
-    <w:rPr>
-      <w:rFonts w:asciiTheme="majorHAnsi" w:eastAsiaTheme="majorEastAsia" w:hAnsiTheme="majorHAnsi" w:cstheme="majorBidi"/>
+    <w:rsid w:val="00FA05C6"/>
+    <w:rPr>
+      <w:b/>
+      <w:i/>
+      <w:smallCaps/>
+      <w:color w:val="858585" w:themeColor="accent2" w:themeShade="BF"/>
     </w:rPr>
   </w:style>
   <w:style w:type="character" w:customStyle="1" w:styleId="Heading9Char">
@@ -2602,8 +2214,12 @@
     <w:link w:val="Heading9"/>
     <w:uiPriority w:val="9"/>
     <w:semiHidden/>
-    <w:rPr>
-      <w:rFonts w:asciiTheme="majorHAnsi" w:eastAsiaTheme="majorEastAsia" w:hAnsiTheme="majorHAnsi" w:cstheme="majorBidi"/>
+    <w:rsid w:val="00FA05C6"/>
+    <w:rPr>
+      <w:b/>
+      <w:i/>
+      <w:smallCaps/>
+      <w:color w:val="585858" w:themeColor="accent2" w:themeShade="7F"/>
     </w:rPr>
   </w:style>
   <w:style w:type="paragraph" w:styleId="HTMLAddress">
@@ -2615,7 +2231,6 @@
     <w:unhideWhenUsed/>
     <w:pPr>
       <w:spacing w:line="240" w:lineRule="auto"/>
-      <w:ind w:firstLine="0"/>
     </w:pPr>
     <w:rPr>
       <w:i/>
@@ -2642,12 +2257,9 @@
     <w:unhideWhenUsed/>
     <w:pPr>
       <w:spacing w:line="240" w:lineRule="auto"/>
-      <w:ind w:firstLine="0"/>
     </w:pPr>
     <w:rPr>
       <w:rFonts w:ascii="Consolas" w:hAnsi="Consolas" w:cs="Consolas"/>
-      <w:sz w:val="20"/>
-      <w:szCs w:val="20"/>
     </w:rPr>
   </w:style>
   <w:style w:type="character" w:customStyle="1" w:styleId="HTMLPreformattedChar">
@@ -2672,7 +2284,7 @@
     <w:unhideWhenUsed/>
     <w:pPr>
       <w:spacing w:line="240" w:lineRule="auto"/>
-      <w:ind w:left="240" w:firstLine="0"/>
+      <w:ind w:left="240"/>
     </w:pPr>
   </w:style>
   <w:style w:type="paragraph" w:styleId="Index2">
@@ -2685,7 +2297,7 @@
     <w:unhideWhenUsed/>
     <w:pPr>
       <w:spacing w:line="240" w:lineRule="auto"/>
-      <w:ind w:left="480" w:firstLine="0"/>
+      <w:ind w:left="480"/>
     </w:pPr>
   </w:style>
   <w:style w:type="paragraph" w:styleId="Index3">
@@ -2698,7 +2310,7 @@
     <w:unhideWhenUsed/>
     <w:pPr>
       <w:spacing w:line="240" w:lineRule="auto"/>
-      <w:ind w:left="720" w:firstLine="0"/>
+      <w:ind w:left="720"/>
     </w:pPr>
   </w:style>
   <w:style w:type="paragraph" w:styleId="Index4">
@@ -2711,7 +2323,7 @@
     <w:unhideWhenUsed/>
     <w:pPr>
       <w:spacing w:line="240" w:lineRule="auto"/>
-      <w:ind w:left="960" w:firstLine="0"/>
+      <w:ind w:left="960"/>
     </w:pPr>
   </w:style>
   <w:style w:type="paragraph" w:styleId="Index5">
@@ -2724,7 +2336,7 @@
     <w:unhideWhenUsed/>
     <w:pPr>
       <w:spacing w:line="240" w:lineRule="auto"/>
-      <w:ind w:left="1200" w:firstLine="0"/>
+      <w:ind w:left="1200"/>
     </w:pPr>
   </w:style>
   <w:style w:type="paragraph" w:styleId="Index6">
@@ -2737,7 +2349,7 @@
     <w:unhideWhenUsed/>
     <w:pPr>
       <w:spacing w:line="240" w:lineRule="auto"/>
-      <w:ind w:left="1440" w:firstLine="0"/>
+      <w:ind w:left="1440"/>
     </w:pPr>
   </w:style>
   <w:style w:type="paragraph" w:styleId="Index7">
@@ -2750,7 +2362,7 @@
     <w:unhideWhenUsed/>
     <w:pPr>
       <w:spacing w:line="240" w:lineRule="auto"/>
-      <w:ind w:left="1680" w:firstLine="0"/>
+      <w:ind w:left="1680"/>
     </w:pPr>
   </w:style>
   <w:style w:type="paragraph" w:styleId="Index8">
@@ -2763,7 +2375,7 @@
     <w:unhideWhenUsed/>
     <w:pPr>
       <w:spacing w:line="240" w:lineRule="auto"/>
-      <w:ind w:left="1920" w:firstLine="0"/>
+      <w:ind w:left="1920"/>
     </w:pPr>
   </w:style>
   <w:style w:type="paragraph" w:styleId="Index9">
@@ -2776,7 +2388,7 @@
     <w:unhideWhenUsed/>
     <w:pPr>
       <w:spacing w:line="240" w:lineRule="auto"/>
-      <w:ind w:left="2160" w:firstLine="0"/>
+      <w:ind w:left="2160"/>
     </w:pPr>
   </w:style>
   <w:style w:type="paragraph" w:styleId="IndexHeading">
@@ -2786,9 +2398,6 @@
     <w:uiPriority w:val="99"/>
     <w:semiHidden/>
     <w:unhideWhenUsed/>
-    <w:pPr>
-      <w:ind w:firstLine="0"/>
-    </w:pPr>
     <w:rPr>
       <w:rFonts w:asciiTheme="majorHAnsi" w:eastAsiaTheme="majorEastAsia" w:hAnsiTheme="majorHAnsi" w:cstheme="majorBidi"/>
       <w:b/>
@@ -2802,7 +2411,7 @@
     <w:semiHidden/>
     <w:unhideWhenUsed/>
     <w:pPr>
-      <w:ind w:left="360" w:firstLine="0"/>
+      <w:ind w:left="360"/>
       <w:contextualSpacing/>
     </w:pPr>
   </w:style>
@@ -2813,7 +2422,7 @@
     <w:semiHidden/>
     <w:unhideWhenUsed/>
     <w:pPr>
-      <w:ind w:left="720" w:firstLine="0"/>
+      <w:ind w:left="720"/>
       <w:contextualSpacing/>
     </w:pPr>
   </w:style>
@@ -2824,7 +2433,7 @@
     <w:semiHidden/>
     <w:unhideWhenUsed/>
     <w:pPr>
-      <w:ind w:left="1080" w:firstLine="0"/>
+      <w:ind w:left="1080"/>
       <w:contextualSpacing/>
     </w:pPr>
   </w:style>
@@ -2835,7 +2444,7 @@
     <w:semiHidden/>
     <w:unhideWhenUsed/>
     <w:pPr>
-      <w:ind w:left="1440" w:firstLine="0"/>
+      <w:ind w:left="1440"/>
       <w:contextualSpacing/>
     </w:pPr>
   </w:style>
@@ -2846,7 +2455,7 @@
     <w:semiHidden/>
     <w:unhideWhenUsed/>
     <w:pPr>
-      <w:ind w:left="1800" w:firstLine="0"/>
+      <w:ind w:left="1800"/>
       <w:contextualSpacing/>
     </w:pPr>
   </w:style>
@@ -2928,7 +2537,7 @@
     <w:unhideWhenUsed/>
     <w:pPr>
       <w:spacing w:after="120"/>
-      <w:ind w:left="360" w:firstLine="0"/>
+      <w:ind w:left="360"/>
       <w:contextualSpacing/>
     </w:pPr>
   </w:style>
@@ -2940,7 +2549,7 @@
     <w:unhideWhenUsed/>
     <w:pPr>
       <w:spacing w:after="120"/>
-      <w:ind w:left="720" w:firstLine="0"/>
+      <w:ind w:left="720"/>
       <w:contextualSpacing/>
     </w:pPr>
   </w:style>
@@ -2952,7 +2561,7 @@
     <w:unhideWhenUsed/>
     <w:pPr>
       <w:spacing w:after="120"/>
-      <w:ind w:left="1080" w:firstLine="0"/>
+      <w:ind w:left="1080"/>
       <w:contextualSpacing/>
     </w:pPr>
   </w:style>
@@ -2964,7 +2573,7 @@
     <w:unhideWhenUsed/>
     <w:pPr>
       <w:spacing w:after="120"/>
-      <w:ind w:left="1440" w:firstLine="0"/>
+      <w:ind w:left="1440"/>
       <w:contextualSpacing/>
     </w:pPr>
   </w:style>
@@ -2976,7 +2585,7 @@
     <w:unhideWhenUsed/>
     <w:pPr>
       <w:spacing w:after="120"/>
-      <w:ind w:left="1800" w:firstLine="0"/>
+      <w:ind w:left="1800"/>
       <w:contextualSpacing/>
     </w:pPr>
   </w:style>
@@ -3068,12 +2677,9 @@
         <w:tab w:val="left" w:pos="3840"/>
         <w:tab w:val="left" w:pos="4320"/>
       </w:tabs>
-      <w:ind w:firstLine="0"/>
     </w:pPr>
     <w:rPr>
       <w:rFonts w:ascii="Consolas" w:hAnsi="Consolas" w:cs="Consolas"/>
-      <w:sz w:val="20"/>
-      <w:szCs w:val="20"/>
     </w:rPr>
   </w:style>
   <w:style w:type="character" w:customStyle="1" w:styleId="MacroTextChar">
@@ -3104,7 +2710,7 @@
       </w:pBdr>
       <w:shd w:val="pct20" w:color="auto" w:fill="auto"/>
       <w:spacing w:line="240" w:lineRule="auto"/>
-      <w:ind w:left="1080" w:firstLine="0"/>
+      <w:ind w:left="1080"/>
     </w:pPr>
     <w:rPr>
       <w:rFonts w:asciiTheme="majorHAnsi" w:eastAsiaTheme="majorEastAsia" w:hAnsiTheme="majorHAnsi" w:cstheme="majorBidi"/>
@@ -3124,10 +2730,13 @@
   <w:style w:type="paragraph" w:styleId="NoSpacing">
     <w:name w:val="No Spacing"/>
     <w:aliases w:val="No Indent"/>
+    <w:basedOn w:val="Normal"/>
+    <w:link w:val="NoSpacingChar"/>
     <w:uiPriority w:val="1"/>
     <w:qFormat/>
-    <w:pPr>
-      <w:ind w:firstLine="0"/>
+    <w:rsid w:val="00FA05C6"/>
+    <w:pPr>
+      <w:spacing w:after="0" w:line="240" w:lineRule="auto"/>
     </w:pPr>
   </w:style>
   <w:style w:type="paragraph" w:styleId="NormalWeb">
@@ -3136,9 +2745,6 @@
     <w:uiPriority w:val="99"/>
     <w:semiHidden/>
     <w:unhideWhenUsed/>
-    <w:pPr>
-      <w:ind w:firstLine="0"/>
-    </w:pPr>
     <w:rPr>
       <w:rFonts w:ascii="Times New Roman" w:hAnsi="Times New Roman" w:cs="Times New Roman"/>
     </w:rPr>
@@ -3150,7 +2756,7 @@
     <w:semiHidden/>
     <w:unhideWhenUsed/>
     <w:pPr>
-      <w:ind w:left="720" w:firstLine="0"/>
+      <w:ind w:left="720"/>
     </w:pPr>
   </w:style>
   <w:style w:type="paragraph" w:styleId="NoteHeading">
@@ -3163,7 +2769,6 @@
     <w:unhideWhenUsed/>
     <w:pPr>
       <w:spacing w:line="240" w:lineRule="auto"/>
-      <w:ind w:firstLine="0"/>
     </w:pPr>
   </w:style>
   <w:style w:type="character" w:customStyle="1" w:styleId="NoteHeadingChar">
@@ -3182,7 +2787,6 @@
     <w:unhideWhenUsed/>
     <w:pPr>
       <w:spacing w:line="240" w:lineRule="auto"/>
-      <w:ind w:firstLine="0"/>
     </w:pPr>
     <w:rPr>
       <w:rFonts w:ascii="Consolas" w:hAnsi="Consolas" w:cs="Consolas"/>
@@ -3207,17 +2811,22 @@
     <w:basedOn w:val="Normal"/>
     <w:next w:val="Normal"/>
     <w:link w:val="QuoteChar"/>
-    <w:uiPriority w:val="5"/>
+    <w:uiPriority w:val="29"/>
     <w:qFormat/>
-    <w:pPr>
-      <w:ind w:left="1440" w:firstLine="0"/>
-    </w:pPr>
+    <w:rsid w:val="00FA05C6"/>
+    <w:rPr>
+      <w:i/>
+    </w:rPr>
   </w:style>
   <w:style w:type="character" w:customStyle="1" w:styleId="QuoteChar">
     <w:name w:val="Quote Char"/>
     <w:basedOn w:val="DefaultParagraphFont"/>
     <w:link w:val="Quote"/>
-    <w:uiPriority w:val="5"/>
+    <w:uiPriority w:val="29"/>
+    <w:rsid w:val="00FA05C6"/>
+    <w:rPr>
+      <w:i/>
+    </w:rPr>
   </w:style>
   <w:style w:type="paragraph" w:styleId="Salutation">
     <w:name w:val="Salutation"/>
@@ -3227,9 +2836,6 @@
     <w:uiPriority w:val="99"/>
     <w:semiHidden/>
     <w:unhideWhenUsed/>
-    <w:pPr>
-      <w:ind w:firstLine="0"/>
-    </w:pPr>
   </w:style>
   <w:style w:type="character" w:customStyle="1" w:styleId="SalutationChar">
     <w:name w:val="Salutation Char"/>
@@ -3247,7 +2853,7 @@
     <w:unhideWhenUsed/>
     <w:pPr>
       <w:spacing w:line="240" w:lineRule="auto"/>
-      <w:ind w:left="4320" w:firstLine="0"/>
+      <w:ind w:left="4320"/>
     </w:pPr>
   </w:style>
   <w:style w:type="character" w:customStyle="1" w:styleId="SignatureChar">
@@ -3265,7 +2871,7 @@
     <w:semiHidden/>
     <w:unhideWhenUsed/>
     <w:pPr>
-      <w:ind w:left="240" w:firstLine="0"/>
+      <w:ind w:left="240"/>
     </w:pPr>
   </w:style>
   <w:style w:type="paragraph" w:styleId="TableofFigures">
@@ -3275,36 +2881,38 @@
     <w:uiPriority w:val="99"/>
     <w:semiHidden/>
     <w:unhideWhenUsed/>
-    <w:pPr>
-      <w:ind w:firstLine="0"/>
-    </w:pPr>
   </w:style>
   <w:style w:type="paragraph" w:styleId="Title">
     <w:name w:val="Title"/>
     <w:basedOn w:val="Normal"/>
     <w:next w:val="Normal"/>
     <w:link w:val="TitleChar"/>
-    <w:uiPriority w:val="2"/>
+    <w:uiPriority w:val="10"/>
     <w:qFormat/>
-    <w:pPr>
-      <w:ind w:firstLine="0"/>
-      <w:jc w:val="center"/>
-    </w:pPr>
-    <w:rPr>
-      <w:rFonts w:asciiTheme="majorHAnsi" w:eastAsiaTheme="majorEastAsia" w:hAnsiTheme="majorHAnsi" w:cstheme="majorBidi"/>
-      <w:spacing w:val="-10"/>
-      <w:kern w:val="28"/>
+    <w:rsid w:val="00FA05C6"/>
+    <w:pPr>
+      <w:pBdr>
+        <w:top w:val="single" w:sz="12" w:space="1" w:color="B2B2B2" w:themeColor="accent2"/>
+      </w:pBdr>
+      <w:spacing w:line="240" w:lineRule="auto"/>
+      <w:jc w:val="right"/>
+    </w:pPr>
+    <w:rPr>
+      <w:smallCaps/>
+      <w:sz w:val="48"/>
+      <w:szCs w:val="48"/>
     </w:rPr>
   </w:style>
   <w:style w:type="character" w:customStyle="1" w:styleId="TitleChar">
     <w:name w:val="Title Char"/>
     <w:basedOn w:val="DefaultParagraphFont"/>
     <w:link w:val="Title"/>
-    <w:uiPriority w:val="2"/>
-    <w:rPr>
-      <w:rFonts w:asciiTheme="majorHAnsi" w:eastAsiaTheme="majorEastAsia" w:hAnsiTheme="majorHAnsi" w:cstheme="majorBidi"/>
-      <w:spacing w:val="-10"/>
-      <w:kern w:val="28"/>
+    <w:uiPriority w:val="10"/>
+    <w:rsid w:val="00FA05C6"/>
+    <w:rPr>
+      <w:smallCaps/>
+      <w:sz w:val="48"/>
+      <w:szCs w:val="48"/>
     </w:rPr>
   </w:style>
   <w:style w:type="paragraph" w:styleId="TOAHeading">
@@ -3316,7 +2924,6 @@
     <w:unhideWhenUsed/>
     <w:pPr>
       <w:spacing w:before="120"/>
-      <w:ind w:firstLine="0"/>
     </w:pPr>
     <w:rPr>
       <w:rFonts w:asciiTheme="majorHAnsi" w:eastAsiaTheme="majorEastAsia" w:hAnsiTheme="majorHAnsi" w:cstheme="majorBidi"/>
@@ -3334,7 +2941,6 @@
     <w:unhideWhenUsed/>
     <w:pPr>
       <w:spacing w:after="100"/>
-      <w:ind w:firstLine="0"/>
     </w:pPr>
   </w:style>
   <w:style w:type="paragraph" w:styleId="TOC2">
@@ -3347,7 +2953,7 @@
     <w:unhideWhenUsed/>
     <w:pPr>
       <w:spacing w:after="100"/>
-      <w:ind w:left="240" w:firstLine="0"/>
+      <w:ind w:left="240"/>
     </w:pPr>
   </w:style>
   <w:style w:type="paragraph" w:styleId="TOC3">
@@ -3360,7 +2966,7 @@
     <w:unhideWhenUsed/>
     <w:pPr>
       <w:spacing w:after="100"/>
-      <w:ind w:left="480" w:firstLine="0"/>
+      <w:ind w:left="480"/>
     </w:pPr>
   </w:style>
   <w:style w:type="paragraph" w:styleId="TOC4">
@@ -3373,7 +2979,7 @@
     <w:unhideWhenUsed/>
     <w:pPr>
       <w:spacing w:after="100"/>
-      <w:ind w:left="720" w:firstLine="0"/>
+      <w:ind w:left="720"/>
     </w:pPr>
   </w:style>
   <w:style w:type="paragraph" w:styleId="TOC5">
@@ -3386,7 +2992,7 @@
     <w:unhideWhenUsed/>
     <w:pPr>
       <w:spacing w:after="100"/>
-      <w:ind w:left="960" w:firstLine="0"/>
+      <w:ind w:left="960"/>
     </w:pPr>
   </w:style>
   <w:style w:type="paragraph" w:styleId="TOC6">
@@ -3399,7 +3005,7 @@
     <w:unhideWhenUsed/>
     <w:pPr>
       <w:spacing w:after="100"/>
-      <w:ind w:left="1200" w:firstLine="0"/>
+      <w:ind w:left="1200"/>
     </w:pPr>
   </w:style>
   <w:style w:type="paragraph" w:styleId="TOC7">
@@ -3412,7 +3018,7 @@
     <w:unhideWhenUsed/>
     <w:pPr>
       <w:spacing w:after="100"/>
-      <w:ind w:left="1440" w:firstLine="0"/>
+      <w:ind w:left="1440"/>
     </w:pPr>
   </w:style>
   <w:style w:type="paragraph" w:styleId="TOC8">
@@ -3425,7 +3031,7 @@
     <w:unhideWhenUsed/>
     <w:pPr>
       <w:spacing w:after="100"/>
-      <w:ind w:left="1680" w:firstLine="0"/>
+      <w:ind w:left="1680"/>
     </w:pPr>
   </w:style>
   <w:style w:type="paragraph" w:styleId="TOC9">
@@ -3438,7 +3044,7 @@
     <w:unhideWhenUsed/>
     <w:pPr>
       <w:spacing w:after="100"/>
-      <w:ind w:left="1920" w:firstLine="0"/>
+      <w:ind w:left="1920"/>
     </w:pPr>
   </w:style>
   <w:style w:type="paragraph" w:styleId="TOCHeading">
@@ -3449,6 +3055,7 @@
     <w:semiHidden/>
     <w:unhideWhenUsed/>
     <w:qFormat/>
+    <w:rsid w:val="00FA05C6"/>
     <w:pPr>
       <w:outlineLvl w:val="9"/>
     </w:pPr>
@@ -3464,12 +3071,13 @@
   </w:style>
   <w:style w:type="character" w:styleId="Emphasis">
     <w:name w:val="Emphasis"/>
-    <w:basedOn w:val="DefaultParagraphFont"/>
-    <w:uiPriority w:val="2"/>
+    <w:uiPriority w:val="20"/>
     <w:qFormat/>
-    <w:rPr>
+    <w:rsid w:val="00FA05C6"/>
+    <w:rPr>
+      <w:b/>
       <w:i/>
-      <w:iCs/>
+      <w:spacing w:val="10"/>
     </w:rPr>
   </w:style>
   <w:style w:type="table" w:styleId="TableGrid">
@@ -3496,7 +3104,7 @@
     <w:uiPriority w:val="99"/>
     <w:pPr>
       <w:spacing w:before="240"/>
-      <w:ind w:left="72" w:right="72" w:firstLine="0"/>
+      <w:ind w:left="72" w:right="72"/>
     </w:pPr>
     <w:tblPr>
       <w:tblBorders>
@@ -3534,7 +3142,6 @@
     <w:basedOn w:val="TableTitle"/>
     <w:next w:val="Normal"/>
     <w:uiPriority w:val="4"/>
-    <w:qFormat/>
     <w:pPr>
       <w:spacing w:before="240"/>
     </w:pPr>
@@ -3543,7 +3150,6 @@
     <w:name w:val="Table Note"/>
     <w:basedOn w:val="Normal"/>
     <w:uiPriority w:val="4"/>
-    <w:qFormat/>
     <w:pPr>
       <w:numPr>
         <w:numId w:val="11"/>
@@ -3558,7 +3164,6 @@
     <w:qFormat/>
     <w:pPr>
       <w:pageBreakBefore/>
-      <w:ind w:firstLine="0"/>
       <w:jc w:val="center"/>
       <w:outlineLvl w:val="0"/>
     </w:pPr>
@@ -3591,6 +3196,158 @@
     <w:basedOn w:val="DefaultParagraphFont"/>
     <w:link w:val="Footer"/>
     <w:uiPriority w:val="99"/>
+  </w:style>
+  <w:style w:type="paragraph" w:styleId="Subtitle">
+    <w:name w:val="Subtitle"/>
+    <w:basedOn w:val="Normal"/>
+    <w:next w:val="Normal"/>
+    <w:link w:val="SubtitleChar"/>
+    <w:uiPriority w:val="11"/>
+    <w:qFormat/>
+    <w:rsid w:val="00FA05C6"/>
+    <w:pPr>
+      <w:spacing w:after="720" w:line="240" w:lineRule="auto"/>
+      <w:jc w:val="right"/>
+    </w:pPr>
+    <w:rPr>
+      <w:rFonts w:asciiTheme="majorHAnsi" w:eastAsiaTheme="majorEastAsia" w:hAnsiTheme="majorHAnsi" w:cstheme="majorBidi"/>
+      <w:szCs w:val="22"/>
+    </w:rPr>
+  </w:style>
+  <w:style w:type="character" w:customStyle="1" w:styleId="SubtitleChar">
+    <w:name w:val="Subtitle Char"/>
+    <w:basedOn w:val="DefaultParagraphFont"/>
+    <w:link w:val="Subtitle"/>
+    <w:uiPriority w:val="11"/>
+    <w:rsid w:val="00FA05C6"/>
+    <w:rPr>
+      <w:rFonts w:asciiTheme="majorHAnsi" w:eastAsiaTheme="majorEastAsia" w:hAnsiTheme="majorHAnsi" w:cstheme="majorBidi"/>
+      <w:szCs w:val="22"/>
+    </w:rPr>
+  </w:style>
+  <w:style w:type="character" w:styleId="Strong">
+    <w:name w:val="Strong"/>
+    <w:uiPriority w:val="22"/>
+    <w:qFormat/>
+    <w:rsid w:val="00FA05C6"/>
+    <w:rPr>
+      <w:b/>
+      <w:color w:val="B2B2B2" w:themeColor="accent2"/>
+    </w:rPr>
+  </w:style>
+  <w:style w:type="character" w:customStyle="1" w:styleId="NoSpacingChar">
+    <w:name w:val="No Spacing Char"/>
+    <w:basedOn w:val="DefaultParagraphFont"/>
+    <w:link w:val="NoSpacing"/>
+    <w:uiPriority w:val="1"/>
+    <w:rsid w:val="00FA05C6"/>
+  </w:style>
+  <w:style w:type="paragraph" w:styleId="ListParagraph">
+    <w:name w:val="List Paragraph"/>
+    <w:basedOn w:val="Normal"/>
+    <w:uiPriority w:val="34"/>
+    <w:qFormat/>
+    <w:rsid w:val="00FA05C6"/>
+    <w:pPr>
+      <w:ind w:left="720"/>
+      <w:contextualSpacing/>
+    </w:pPr>
+  </w:style>
+  <w:style w:type="paragraph" w:styleId="IntenseQuote">
+    <w:name w:val="Intense Quote"/>
+    <w:basedOn w:val="Normal"/>
+    <w:next w:val="Normal"/>
+    <w:link w:val="IntenseQuoteChar"/>
+    <w:uiPriority w:val="30"/>
+    <w:qFormat/>
+    <w:rsid w:val="00FA05C6"/>
+    <w:pPr>
+      <w:pBdr>
+        <w:top w:val="single" w:sz="8" w:space="10" w:color="858585" w:themeColor="accent2" w:themeShade="BF"/>
+        <w:left w:val="single" w:sz="8" w:space="10" w:color="858585" w:themeColor="accent2" w:themeShade="BF"/>
+        <w:bottom w:val="single" w:sz="8" w:space="10" w:color="858585" w:themeColor="accent2" w:themeShade="BF"/>
+        <w:right w:val="single" w:sz="8" w:space="10" w:color="858585" w:themeColor="accent2" w:themeShade="BF"/>
+      </w:pBdr>
+      <w:shd w:val="clear" w:color="auto" w:fill="B2B2B2" w:themeFill="accent2"/>
+      <w:spacing w:before="140" w:after="140"/>
+      <w:ind w:left="1440" w:right="1440"/>
+    </w:pPr>
+    <w:rPr>
+      <w:b/>
+      <w:i/>
+      <w:color w:val="FFFFFF" w:themeColor="background1"/>
+    </w:rPr>
+  </w:style>
+  <w:style w:type="character" w:customStyle="1" w:styleId="IntenseQuoteChar">
+    <w:name w:val="Intense Quote Char"/>
+    <w:basedOn w:val="DefaultParagraphFont"/>
+    <w:link w:val="IntenseQuote"/>
+    <w:uiPriority w:val="30"/>
+    <w:rsid w:val="00FA05C6"/>
+    <w:rPr>
+      <w:b/>
+      <w:i/>
+      <w:color w:val="FFFFFF" w:themeColor="background1"/>
+      <w:shd w:val="clear" w:color="auto" w:fill="B2B2B2" w:themeFill="accent2"/>
+    </w:rPr>
+  </w:style>
+  <w:style w:type="character" w:styleId="SubtleEmphasis">
+    <w:name w:val="Subtle Emphasis"/>
+    <w:uiPriority w:val="19"/>
+    <w:qFormat/>
+    <w:rsid w:val="00FA05C6"/>
+    <w:rPr>
+      <w:i/>
+    </w:rPr>
+  </w:style>
+  <w:style w:type="character" w:styleId="IntenseEmphasis">
+    <w:name w:val="Intense Emphasis"/>
+    <w:uiPriority w:val="21"/>
+    <w:qFormat/>
+    <w:rsid w:val="00FA05C6"/>
+    <w:rPr>
+      <w:b/>
+      <w:i/>
+      <w:color w:val="B2B2B2" w:themeColor="accent2"/>
+      <w:spacing w:val="10"/>
+    </w:rPr>
+  </w:style>
+  <w:style w:type="character" w:styleId="SubtleReference">
+    <w:name w:val="Subtle Reference"/>
+    <w:uiPriority w:val="31"/>
+    <w:qFormat/>
+    <w:rsid w:val="00FA05C6"/>
+    <w:rPr>
+      <w:b/>
+    </w:rPr>
+  </w:style>
+  <w:style w:type="character" w:styleId="IntenseReference">
+    <w:name w:val="Intense Reference"/>
+    <w:uiPriority w:val="32"/>
+    <w:qFormat/>
+    <w:rsid w:val="00FA05C6"/>
+    <w:rPr>
+      <w:b/>
+      <w:bCs/>
+      <w:smallCaps/>
+      <w:spacing w:val="5"/>
+      <w:sz w:val="22"/>
+      <w:szCs w:val="22"/>
+      <w:u w:val="single"/>
+    </w:rPr>
+  </w:style>
+  <w:style w:type="character" w:styleId="BookTitle">
+    <w:name w:val="Book Title"/>
+    <w:uiPriority w:val="33"/>
+    <w:qFormat/>
+    <w:rsid w:val="00FA05C6"/>
+    <w:rPr>
+      <w:rFonts w:asciiTheme="majorHAnsi" w:eastAsiaTheme="majorEastAsia" w:hAnsiTheme="majorHAnsi" w:cstheme="majorBidi"/>
+      <w:i/>
+      <w:iCs/>
+      <w:sz w:val="20"/>
+      <w:szCs w:val="20"/>
+    </w:rPr>
   </w:style>
 </w:styles>
 </file>
@@ -3598,32 +3355,6 @@
 <file path=word/glossary/document.xml><?xml version="1.0" encoding="utf-8"?>
 <w:glossaryDocument xmlns:wpc="http://schemas.microsoft.com/office/word/2010/wordprocessingCanvas" xmlns:cx="http://schemas.microsoft.com/office/drawing/2014/chartex" xmlns:cx1="http://schemas.microsoft.com/office/drawing/2015/9/8/chartex" xmlns:cx2="http://schemas.microsoft.com/office/drawing/2015/10/21/chartex" xmlns:cx3="http://schemas.microsoft.com/office/drawing/2016/5/9/chartex" xmlns:cx4="http://schemas.microsoft.com/office/drawing/2016/5/10/chartex" xmlns:cx5="http://schemas.microsoft.com/office/drawing/2016/5/11/chartex" xmlns:cx6="http://schemas.microsoft.com/office/drawing/2016/5/12/chartex" xmlns:cx7="http://schemas.microsoft.com/office/drawing/2016/5/13/chartex" xmlns:cx8="http://schemas.microsoft.com/office/drawing/2016/5/14/chartex" xmlns:mc="http://schemas.openxmlformats.org/markup-compatibility/2006" xmlns:aink="http://schemas.microsoft.com/office/drawing/2016/ink" xmlns:am3d="http://schemas.microsoft.com/office/drawing/2017/model3d" xmlns:o="urn:schemas-microsoft-com:office:office" xmlns:r="http://schemas.openxmlformats.org/officeDocument/2006/relationships" xmlns:m="http://schemas.openxmlformats.org/officeDocument/2006/math" xmlns:v="urn:schemas-microsoft-com:vml" xmlns:wp14="http://schemas.microsoft.com/office/word/2010/wordprocessingDrawing" xmlns:wp="http://schemas.openxmlformats.org/drawingml/2006/wordprocessingDrawing" xmlns:w10="urn:schemas-microsoft-com:office:word" xmlns:w="http://schemas.openxmlformats.org/wordprocessingml/2006/main" xmlns:w14="http://schemas.microsoft.com/office/word/2010/wordml" xmlns:w15="http://schemas.microsoft.com/office/word/2012/wordml" xmlns:w16cid="http://schemas.microsoft.com/office/word/2016/wordml/cid" xmlns:w16se="http://schemas.microsoft.com/office/word/2015/wordml/symex" xmlns:wpg="http://schemas.microsoft.com/office/word/2010/wordprocessingGroup" xmlns:wpi="http://schemas.microsoft.com/office/word/2010/wordprocessingInk" xmlns:wne="http://schemas.microsoft.com/office/word/2006/wordml" xmlns:wps="http://schemas.microsoft.com/office/word/2010/wordprocessingShape" mc:Ignorable="w14 w15 w16se w16cid wp14">
   <w:docParts>
-    <w:docPart>
-      <w:docPartPr>
-        <w:name w:val="2D2E1A64F9BBA24F99562BFD1C82B941"/>
-        <w:category>
-          <w:name w:val="General"/>
-          <w:gallery w:val="placeholder"/>
-        </w:category>
-        <w:types>
-          <w:type w:val="bbPlcHdr"/>
-        </w:types>
-        <w:behaviors>
-          <w:behavior w:val="content"/>
-        </w:behaviors>
-        <w:guid w:val="{2621A4F0-C3A5-974E-955B-F36D0862D703}"/>
-      </w:docPartPr>
-      <w:docPartBody>
-        <w:p>
-          <w:pPr>
-            <w:pStyle w:val="2D2E1A64F9BBA24F99562BFD1C82B941"/>
-          </w:pPr>
-          <w:r>
-            <w:t>[Course Number]</w:t>
-          </w:r>
-        </w:p>
-      </w:docPartBody>
-    </w:docPart>
     <w:docPart>
       <w:docPartPr>
         <w:name w:val="5FFBA8D630B2684D884FF093B0E82C38"/>
@@ -3676,78 +3407,6 @@
         </w:p>
       </w:docPartBody>
     </w:docPart>
-    <w:docPart>
-      <w:docPartPr>
-        <w:name w:val="160211AA04DDCB4BB5FBC1EEAB38F431"/>
-        <w:category>
-          <w:name w:val="General"/>
-          <w:gallery w:val="placeholder"/>
-        </w:category>
-        <w:types>
-          <w:type w:val="bbPlcHdr"/>
-        </w:types>
-        <w:behaviors>
-          <w:behavior w:val="content"/>
-        </w:behaviors>
-        <w:guid w:val="{D90A8147-75B9-1244-BD47-2EF2222FDCD1}"/>
-      </w:docPartPr>
-      <w:docPartBody>
-        <w:p>
-          <w:pPr>
-            <w:pStyle w:val="Bibliography"/>
-            <w:ind w:left="720" w:hanging="720"/>
-            <w:rPr>
-              <w:noProof/>
-            </w:rPr>
-          </w:pPr>
-          <w:r>
-            <w:rPr>
-              <w:noProof/>
-            </w:rPr>
-            <w:t xml:space="preserve">AuthorLastName, FirstName. </w:t>
-          </w:r>
-          <w:r>
-            <w:rPr>
-              <w:i/>
-              <w:iCs/>
-              <w:noProof/>
-            </w:rPr>
-            <w:t>Title of the Book Being Referenced</w:t>
-          </w:r>
-          <w:r>
-            <w:rPr>
-              <w:noProof/>
-            </w:rPr>
-            <w:t>. City Name: Name of Publisher, Year. Type of Medium (e.g. Print).</w:t>
-          </w:r>
-        </w:p>
-        <w:p>
-          <w:pPr>
-            <w:pStyle w:val="160211AA04DDCB4BB5FBC1EEAB38F431"/>
-          </w:pPr>
-          <w:r>
-            <w:rPr>
-              <w:noProof/>
-            </w:rPr>
-            <w:t xml:space="preserve">LastName, First, Middle. "Article Title." </w:t>
-          </w:r>
-          <w:r>
-            <w:rPr>
-              <w:i/>
-              <w:iCs/>
-              <w:noProof/>
-            </w:rPr>
-            <w:t>Journal Title</w:t>
-          </w:r>
-          <w:r>
-            <w:rPr>
-              <w:noProof/>
-            </w:rPr>
-            <w:t xml:space="preserve"> (Year): Pages From - To. Print.</w:t>
-          </w:r>
-        </w:p>
-      </w:docPartBody>
-    </w:docPart>
   </w:docParts>
 </w:glossaryDocument>
 </file>
@@ -3766,7 +3425,7 @@
     <w:charset w:val="00"/>
     <w:family w:val="roman"/>
     <w:pitch w:val="variable"/>
-    <w:sig w:usb0="E0002EFF" w:usb1="C0007843" w:usb2="00000009" w:usb3="00000000" w:csb0="000001FF" w:csb1="00000000"/>
+    <w:sig w:usb0="20002A87" w:usb1="80000000" w:usb2="00000008" w:usb3="00000000" w:csb0="000001FF" w:csb1="00000000"/>
   </w:font>
   <w:font w:name="SimSun">
     <w:altName w:val="宋体"/>
@@ -3776,6 +3435,14 @@
     <w:pitch w:val="variable"/>
     <w:sig w:usb0="00000003" w:usb1="288F0000" w:usb2="00000016" w:usb3="00000000" w:csb0="00040001" w:csb1="00000000"/>
   </w:font>
+  <w:font w:name="Segoe UI">
+    <w:panose1 w:val="020B0604020202020204"/>
+    <w:charset w:val="00"/>
+    <w:family w:val="swiss"/>
+    <w:notTrueType/>
+    <w:pitch w:val="variable"/>
+    <w:sig w:usb0="00000003" w:usb1="00000000" w:usb2="00000000" w:usb3="00000000" w:csb0="00000001" w:csb1="00000000"/>
+  </w:font>
   <w:font w:name="SimHei">
     <w:altName w:val="黑体"/>
     <w:panose1 w:val="02010609060101010101"/>
@@ -3784,14 +3451,6 @@
     <w:pitch w:val="fixed"/>
     <w:sig w:usb0="800002BF" w:usb1="38CF7CFA" w:usb2="00000016" w:usb3="00000000" w:csb0="00040001" w:csb1="00000000"/>
   </w:font>
-  <w:font w:name="Segoe UI">
-    <w:panose1 w:val="020B0604020202020204"/>
-    <w:charset w:val="00"/>
-    <w:family w:val="swiss"/>
-    <w:notTrueType/>
-    <w:pitch w:val="variable"/>
-    <w:sig w:usb0="00000003" w:usb1="00000000" w:usb2="00000000" w:usb3="00000000" w:csb0="00000001" w:csb1="00000000"/>
-  </w:font>
   <w:font w:name="Consolas">
     <w:panose1 w:val="020B0609020204030204"/>
     <w:charset w:val="00"/>
@@ -3799,19 +3458,34 @@
     <w:pitch w:val="fixed"/>
     <w:sig w:usb0="E10002FF" w:usb1="4000FCFF" w:usb2="00000009" w:usb3="00000000" w:csb0="0000019F" w:csb1="00000000"/>
   </w:font>
+  <w:font w:name="-webkit-standard">
+    <w:altName w:val="Cambria"/>
+    <w:panose1 w:val="020B0604020202020204"/>
+    <w:charset w:val="00"/>
+    <w:family w:val="roman"/>
+    <w:notTrueType/>
+    <w:pitch w:val="default"/>
+  </w:font>
+  <w:font w:name="Arial">
+    <w:panose1 w:val="020B0604020202020204"/>
+    <w:charset w:val="00"/>
+    <w:family w:val="swiss"/>
+    <w:pitch w:val="variable"/>
+    <w:sig w:usb0="E0002AFF" w:usb1="C0007843" w:usb2="00000009" w:usb3="00000000" w:csb0="000001FF" w:csb1="00000000"/>
+  </w:font>
   <w:font w:name="Calibri">
     <w:panose1 w:val="020F0502020204030204"/>
     <w:charset w:val="00"/>
     <w:family w:val="swiss"/>
     <w:pitch w:val="variable"/>
-    <w:sig w:usb0="E0002AFF" w:usb1="C000ACFF" w:usb2="00000009" w:usb3="00000000" w:csb0="000001FF" w:csb1="00000000"/>
+    <w:sig w:usb0="E0002AFF" w:usb1="C000247B" w:usb2="00000009" w:usb3="00000000" w:csb0="000001FF" w:csb1="00000000"/>
   </w:font>
   <w:font w:name="Calibri Light">
     <w:panose1 w:val="020F0302020204030204"/>
     <w:charset w:val="00"/>
     <w:family w:val="swiss"/>
     <w:pitch w:val="variable"/>
-    <w:sig w:usb0="A00002EF" w:usb1="4000207B" w:usb2="00000000" w:usb3="00000000" w:csb0="0000019F" w:csb1="00000000"/>
+    <w:sig w:usb0="E0002AFF" w:usb1="C000247B" w:usb2="00000009" w:usb3="00000000" w:csb0="000001FF" w:csb1="00000000"/>
   </w:font>
 </w:fonts>
 </file>
@@ -3833,6 +3507,8 @@
   <w:rsids>
     <w:rsidRoot w:val="00594771"/>
     <w:rsid w:val="00594771"/>
+    <w:rsid w:val="00A54570"/>
+    <w:rsid w:val="00A63A07"/>
   </w:rsids>
   <m:mathPr>
     <m:mathFont m:val="Cambria Math"/>
@@ -4574,7 +4250,7 @@
 <file path=customXml/item1.xml><?xml version="1.0" encoding="utf-8"?>
 <CoverPageProperties xmlns="http://schemas.microsoft.com/office/2006/coverPageProps">
   <PublishDate/>
-  <Abstract/>
+  <Abstract>Information Retrieval and Web Agents</Abstract>
   <CompanyAddress/>
   <CompanyPhone/>
   <CompanyFax/>
@@ -4595,7 +4271,7 @@
 </file>
 
 <file path=customXml/itemProps2.xml><?xml version="1.0" encoding="utf-8"?>
-<ds:datastoreItem xmlns:ds="http://schemas.openxmlformats.org/officeDocument/2006/customXml" ds:itemID="{AA881417-410D-2F4E-B621-A0A8418BF777}">
+<ds:datastoreItem xmlns:ds="http://schemas.openxmlformats.org/officeDocument/2006/customXml" ds:itemID="{5BF5889B-3998-994B-BFCF-6B48696F299F}">
   <ds:schemaRefs>
     <ds:schemaRef ds:uri="http://schemas.openxmlformats.org/officeDocument/2006/bibliography"/>
   </ds:schemaRefs>

</xml_diff>

<commit_message>
The updated proposal sent to Winston and David
</commit_message>
<xml_diff>
--- a/ProjectProposal.docx
+++ b/ProjectProposal.docx
@@ -69,7 +69,7 @@
         </w:rPr>
         <w:t xml:space="preserve"> </w:t>
       </w:r>
-      <w:proofErr w:type="gramStart"/>
+      <w:proofErr w:type="spellStart"/>
       <w:r>
         <w:rPr>
           <w:rFonts w:ascii="Times New Roman" w:eastAsia="Times New Roman" w:hAnsi="Times New Roman" w:cs="Times New Roman"/>
@@ -78,7 +78,7 @@
           <w:szCs w:val="24"/>
           <w:lang w:val="en-GB" w:eastAsia="en-US"/>
         </w:rPr>
-        <w:t>P.</w:t>
+        <w:t>P</w:t>
       </w:r>
       <w:r>
         <w:rPr>
@@ -88,9 +88,9 @@
           <w:szCs w:val="24"/>
           <w:lang w:val="en-GB" w:eastAsia="en-US"/>
         </w:rPr>
-        <w:t>(</w:t>
+        <w:t>agarkar</w:t>
       </w:r>
-      <w:proofErr w:type="gramEnd"/>
+      <w:proofErr w:type="spellEnd"/>
       <w:r>
         <w:rPr>
           <w:rFonts w:ascii="Times New Roman" w:eastAsia="Times New Roman" w:hAnsi="Times New Roman" w:cs="Times New Roman"/>
@@ -99,7 +99,7 @@
           <w:szCs w:val="24"/>
           <w:lang w:val="en-GB" w:eastAsia="en-US"/>
         </w:rPr>
-        <w:t>)</w:t>
+        <w:t xml:space="preserve"> (apagark1@jhu.edu)</w:t>
       </w:r>
     </w:p>
     <w:p>
@@ -122,7 +122,19 @@
           <w:szCs w:val="24"/>
           <w:lang w:val="en-GB" w:eastAsia="en-US"/>
         </w:rPr>
-        <w:t>19 April 2019</w:t>
+        <w:t>26</w:t>
+      </w:r>
+      <w:bookmarkStart w:id="0" w:name="_GoBack"/>
+      <w:bookmarkEnd w:id="0"/>
+      <w:r>
+        <w:rPr>
+          <w:rFonts w:ascii="Times New Roman" w:eastAsia="Times New Roman" w:hAnsi="Times New Roman" w:cs="Times New Roman"/>
+          <w:color w:val="000000"/>
+          <w:sz w:val="24"/>
+          <w:szCs w:val="24"/>
+          <w:lang w:val="en-GB" w:eastAsia="en-US"/>
+        </w:rPr>
+        <w:t xml:space="preserve"> April 2019</w:t>
       </w:r>
     </w:p>
     <w:p>
@@ -266,19 +278,7 @@
           <w:szCs w:val="24"/>
           <w:lang w:val="en-GB" w:eastAsia="en-US"/>
         </w:rPr>
-        <w:t>We plan to approach the prob</w:t>
-      </w:r>
-      <w:bookmarkStart w:id="0" w:name="_GoBack"/>
-      <w:bookmarkEnd w:id="0"/>
-      <w:r>
-        <w:rPr>
-          <w:rFonts w:ascii="Times New Roman" w:eastAsia="Times New Roman" w:hAnsi="Times New Roman" w:cs="Times New Roman"/>
-          <w:color w:val="000000"/>
-          <w:sz w:val="24"/>
-          <w:szCs w:val="24"/>
-          <w:lang w:val="en-GB" w:eastAsia="en-US"/>
-        </w:rPr>
-        <w:t>lem by creating sub-problems and tackling them separately. Sub-problems include parts-of-speech (</w:t>
+        <w:t>We plan to approach the problem by creating sub-problems and tackling them separately. Sub-problems include parts-of-speech (</w:t>
       </w:r>
       <w:r>
         <w:rPr>
@@ -3237,6 +3237,7 @@
   </w:style>
   <w:style w:type="character" w:customStyle="1" w:styleId="NoSpacingChar">
     <w:name w:val="No Spacing Char"/>
+    <w:aliases w:val="No Indent Char"/>
     <w:basedOn w:val="DefaultParagraphFont"/>
     <w:link w:val="NoSpacing"/>
     <w:uiPriority w:val="1"/>
@@ -3425,7 +3426,7 @@
     <w:charset w:val="00"/>
     <w:family w:val="roman"/>
     <w:pitch w:val="variable"/>
-    <w:sig w:usb0="20002A87" w:usb1="80000000" w:usb2="00000008" w:usb3="00000000" w:csb0="000001FF" w:csb1="00000000"/>
+    <w:sig w:usb0="E0002AEF" w:usb1="C0007841" w:usb2="00000009" w:usb3="00000000" w:csb0="000001FF" w:csb1="00000000"/>
   </w:font>
   <w:font w:name="SimSun">
     <w:altName w:val="宋体"/>
@@ -3506,6 +3507,7 @@
   </w:compat>
   <w:rsids>
     <w:rsidRoot w:val="00594771"/>
+    <w:rsid w:val="004231EB"/>
     <w:rsid w:val="00594771"/>
     <w:rsid w:val="00A54570"/>
     <w:rsid w:val="00A63A07"/>
@@ -4271,7 +4273,7 @@
 </file>
 
 <file path=customXml/itemProps2.xml><?xml version="1.0" encoding="utf-8"?>
-<ds:datastoreItem xmlns:ds="http://schemas.openxmlformats.org/officeDocument/2006/customXml" ds:itemID="{5BF5889B-3998-994B-BFCF-6B48696F299F}">
+<ds:datastoreItem xmlns:ds="http://schemas.openxmlformats.org/officeDocument/2006/customXml" ds:itemID="{2DECA806-E0BB-F94D-A021-59DD417E1A1D}">
   <ds:schemaRefs>
     <ds:schemaRef ds:uri="http://schemas.openxmlformats.org/officeDocument/2006/bibliography"/>
   </ds:schemaRefs>

</xml_diff>